<commit_message>
ajout journa de bord
</commit_message>
<xml_diff>
--- a/lib/Journal De Bord.docx
+++ b/lib/Journal De Bord.docx
@@ -532,7 +532,7 @@
                               </a:ln>
                               <a:extLst>
                                 <a:ext uri="{C572A759-6A51-4108-AA02-DFA0A04FC94B}">
-                                  <ma14:wrappingTextBoxFlag xmlns:lc="http://schemas.openxmlformats.org/drawingml/2006/lockedCanvas" xmlns="" xmlns:p="http://schemas.openxmlformats.org/presentationml/2006/main" xmlns:w="http://schemas.openxmlformats.org/wordprocessingml/2006/main" xmlns:w10="urn:schemas-microsoft-com:office:word" xmlns:v="urn:schemas-microsoft-com:vml" xmlns:o="urn:schemas-microsoft-com:office:office" xmlns:ma14="http://schemas.microsoft.com/office/mac/drawingml/2011/main" val="1"/>
+                                  <ma14:wrappingTextBoxFlag xmlns:ma14="http://schemas.microsoft.com/office/mac/drawingml/2011/main" xmlns:o="urn:schemas-microsoft-com:office:office" xmlns:v="urn:schemas-microsoft-com:vml" xmlns:w10="urn:schemas-microsoft-com:office:word" xmlns:w="http://schemas.openxmlformats.org/wordprocessingml/2006/main" xmlns:p="http://schemas.openxmlformats.org/presentationml/2006/main" xmlns="" xmlns:lc="http://schemas.openxmlformats.org/drawingml/2006/lockedCanvas" val="1"/>
                                 </a:ext>
                               </a:extLst>
                             </wps:spPr>
@@ -912,10 +912,7 @@
         <w:t>Enzo :</w:t>
       </w:r>
       <w:r>
-        <w:t xml:space="preserve"> </w:t>
-      </w:r>
-      <w:r>
-        <w:t xml:space="preserve">J'ai poursuivi en affichant la fenêtre de jeu, en commençant par intégrer les cartes de la main du joueur sous forme de boutons cliquables pour permettre leur sélection. J'ai ajouté une zone de texte destinée à afficher toutes les actions et événements du jeu, ainsi qu'un bouton "Retour au menu" et un bouton "Nouvelle partie". Par ailleurs, j'ai réorganisé le projet pour l'adopter au modèle MVC (Modèle-Vue-Contrôleur) :  </w:t>
+        <w:t xml:space="preserve"> J'ai poursuivi en affichant la fenêtre de jeu, en commençant par intégrer les cartes de la main du joueur sous forme de boutons cliquables pour permettre leur sélection. J'ai ajouté une zone de texte destinée à afficher toutes les actions et événements du jeu, ainsi qu'un bouton "Retour au menu" et un bouton "Nouvelle partie". Par ailleurs, j'ai réorganisé le projet pour l'adopter au modèle MVC (Modèle-Vue-Contrôleur) :  </w:t>
       </w:r>
     </w:p>
     <w:p>
@@ -1108,10 +1105,7 @@
         <w:t>Enzo :</w:t>
       </w:r>
       <w:r>
-        <w:t xml:space="preserve"> </w:t>
-      </w:r>
-      <w:r>
-        <w:t>J'ai implémenté un système de sauvegarde grâce à la classe `</w:t>
+        <w:t xml:space="preserve"> J'ai implémenté un système de sauvegarde grâce à la classe `</w:t>
       </w:r>
       <w:proofErr w:type="spellStart"/>
       <w:proofErr w:type="gramStart"/>
@@ -1166,10 +1160,7 @@
         <w:t>Felix :</w:t>
       </w:r>
       <w:r>
-        <w:t xml:space="preserve"> </w:t>
-      </w:r>
-      <w:r>
-        <w:t>Suite de l’implémentation de ces méthodes.</w:t>
+        <w:t xml:space="preserve"> Suite de l’implémentation de ces méthodes.</w:t>
       </w:r>
     </w:p>
     <w:p/>
@@ -1391,10 +1382,7 @@
         <w:t>Enzo :</w:t>
       </w:r>
       <w:r>
-        <w:t xml:space="preserve"> </w:t>
-      </w:r>
-      <w:r>
-        <w:t xml:space="preserve">Les interfaces des fenêtres "Menu" et "Jeu" ont été modifiées pour s'adapter à un affichage en plein écran. J'ai ajusté les dimensions des éléments en fonction de la taille de l'écran. Ensuite, j'ai commencé à implémenter la première voiture pour qu'elle avance et se positionne correctement sur le circuit en fonction de sa distance parcourue (en kilomètres), sans utiliser pour le moment les GIF animés qui seront ajoutés ultérieurement, tout comme les deux autres voitures.  </w:t>
+        <w:t xml:space="preserve"> Les interfaces des fenêtres "Menu" et "Jeu" ont été modifiées pour s'adapter à un affichage en plein écran. J'ai ajusté les dimensions des éléments en fonction de la taille de l'écran. Ensuite, j'ai commencé à implémenter la première voiture pour qu'elle avance et se positionne correctement sur le circuit en fonction de sa distance parcourue (en kilomètres), sans utiliser pour le moment les GIF animés qui seront ajoutés ultérieurement, tout comme les deux autres voitures.  </w:t>
       </w:r>
     </w:p>
     <w:p>
@@ -1436,10 +1424,7 @@
         <w:t>Felix :</w:t>
       </w:r>
       <w:r>
-        <w:t xml:space="preserve"> </w:t>
-      </w:r>
-      <w:r>
-        <w:t xml:space="preserve">Implémentation de nouvelles méthodes dans la classe </w:t>
+        <w:t xml:space="preserve"> Implémentation de nouvelles méthodes dans la classe </w:t>
       </w:r>
       <w:proofErr w:type="spellStart"/>
       <w:r>
@@ -1559,10 +1544,7 @@
         <w:t>Enzo :</w:t>
       </w:r>
       <w:r>
-        <w:t xml:space="preserve"> </w:t>
-      </w:r>
-      <w:r>
-        <w:t xml:space="preserve">J'ai commencé à implémenter les premiers tests sur les cartes et leur utilisation. Ensuite :  </w:t>
+        <w:t xml:space="preserve"> J'ai commencé à implémenter les premiers tests sur les cartes et leur utilisation. Ensuite :  </w:t>
       </w:r>
     </w:p>
     <w:p>
@@ -1614,10 +1596,7 @@
         <w:t>Felix :</w:t>
       </w:r>
       <w:r>
-        <w:t xml:space="preserve"> </w:t>
-      </w:r>
-      <w:r>
-        <w:t xml:space="preserve">Modification de certaines méthodes pour aider à l’Display des </w:t>
+        <w:t xml:space="preserve"> Modification de certaines méthodes pour aider à l’Display des </w:t>
       </w:r>
       <w:proofErr w:type="spellStart"/>
       <w:r>
@@ -1702,10 +1681,7 @@
         <w:t>Enzo :</w:t>
       </w:r>
       <w:r>
-        <w:t xml:space="preserve"> </w:t>
-      </w:r>
-      <w:r>
-        <w:t xml:space="preserve">J'ai continué à améliorer les déplacements des voitures en ajoutant un GIF d'animation au démarrage de chaque mouvement, grâce à l'utilisation de </w:t>
+        <w:t xml:space="preserve"> J'ai continué à améliorer les déplacements des voitures en ajoutant un GIF d'animation au démarrage de chaque mouvement, grâce à l'utilisation de </w:t>
       </w:r>
       <w:proofErr w:type="spellStart"/>
       <w:r>
@@ -1737,7 +1713,10 @@
       </w:r>
       <w:proofErr w:type="spellEnd"/>
       <w:r>
-        <w:t xml:space="preserve"> entre chaque tour des CPU pour ralentir le rythme du jeu, ce qui permet aux joueurs de mieux suivre les actions et de réagir avec des "coups fourrés".</w:t>
+        <w:t xml:space="preserve"> entre chaque tour des CPU pour ralentir le rythme du jeu, ce qui permet aux joueurs de mieux suivre les actions</w:t>
+      </w:r>
+      <w:r>
+        <w:t>.</w:t>
       </w:r>
     </w:p>
     <w:p>
@@ -1767,10 +1746,7 @@
         <w:t>Felix :</w:t>
       </w:r>
       <w:r>
-        <w:t xml:space="preserve"> </w:t>
-      </w:r>
-      <w:r>
-        <w:t xml:space="preserve">Implémentation de </w:t>
+        <w:t xml:space="preserve"> Implémentation de </w:t>
       </w:r>
       <w:r>
         <w:t>l’affichage</w:t>
@@ -1782,13 +1758,7 @@
         <w:t>joueur</w:t>
       </w:r>
       <w:r>
-        <w:t xml:space="preserve"> ait un visuel des bottes et attaques en cours des CPU et de </w:t>
-      </w:r>
-      <w:r>
-        <w:t>lui-même</w:t>
-      </w:r>
-      <w:r>
-        <w:t>.</w:t>
+        <w:t xml:space="preserve"> ait un visuel des bottes et attaques en cours des CPU et de lui-même.</w:t>
       </w:r>
     </w:p>
     <w:p/>
@@ -1869,6 +1839,12 @@
         </w:rPr>
         <w:t>Enzo :</w:t>
       </w:r>
+      <w:r>
+        <w:t xml:space="preserve"> </w:t>
+      </w:r>
+      <w:r>
+        <w:t>Le jeu étant globalement fonctionnel, j'ai ajouté des commentaires détaillés en anglais dans l'ensemble du code du projet. Cela vise à faciliter l'internationalisation, en particulier pour les classes et les méthodes. J'ai également amélioré le système de gestion du son.</w:t>
+      </w:r>
     </w:p>
     <w:p>
       <w:pPr>
@@ -1888,13 +1864,6 @@
       </w:r>
     </w:p>
     <w:p>
-      <w:pPr>
-        <w:rPr>
-          <w:b/>
-          <w:bCs/>
-          <w:u w:val="single"/>
-        </w:rPr>
-      </w:pPr>
       <w:r>
         <w:rPr>
           <w:b/>
@@ -1904,10 +1873,7 @@
         <w:t>Felix :</w:t>
       </w:r>
       <w:r>
-        <w:t xml:space="preserve"> </w:t>
-      </w:r>
-      <w:r>
-        <w:t xml:space="preserve">Implémentation du comptage des pts pour chaque </w:t>
+        <w:t xml:space="preserve"> Implémentation du comptage des pts pour chaque </w:t>
       </w:r>
       <w:r>
         <w:t>joueur</w:t>
@@ -1923,6 +1889,92 @@
       </w:r>
       <w:r>
         <w:t xml:space="preserve"> Réalisation du diagramme de classe final.</w:t>
+      </w:r>
+    </w:p>
+    <w:p>
+      <w:pPr>
+        <w:rPr>
+          <w:b/>
+          <w:bCs/>
+          <w:u w:val="single"/>
+        </w:rPr>
+      </w:pPr>
+    </w:p>
+    <w:p>
+      <w:pPr>
+        <w:rPr>
+          <w:b/>
+          <w:bCs/>
+          <w:u w:val="single"/>
+        </w:rPr>
+      </w:pPr>
+    </w:p>
+    <w:p>
+      <w:pPr>
+        <w:rPr>
+          <w:b/>
+          <w:bCs/>
+          <w:u w:val="single"/>
+        </w:rPr>
+      </w:pPr>
+    </w:p>
+    <w:p>
+      <w:pPr>
+        <w:rPr>
+          <w:b/>
+          <w:bCs/>
+          <w:u w:val="single"/>
+        </w:rPr>
+      </w:pPr>
+    </w:p>
+    <w:p>
+      <w:pPr>
+        <w:rPr>
+          <w:b/>
+          <w:bCs/>
+          <w:u w:val="single"/>
+        </w:rPr>
+      </w:pPr>
+    </w:p>
+    <w:p>
+      <w:pPr>
+        <w:rPr>
+          <w:b/>
+          <w:bCs/>
+          <w:u w:val="single"/>
+        </w:rPr>
+      </w:pPr>
+      <w:r>
+        <w:rPr>
+          <w:b/>
+          <w:bCs/>
+          <w:u w:val="single"/>
+        </w:rPr>
+        <w:t>Piste d’amélioration pour les prochaines versions :</w:t>
+      </w:r>
+    </w:p>
+    <w:p>
+      <w:pPr>
+        <w:rPr>
+          <w:b/>
+          <w:bCs/>
+          <w:u w:val="single"/>
+        </w:rPr>
+      </w:pPr>
+    </w:p>
+    <w:p>
+      <w:r>
+        <w:t>-Implémenter les coups fourrés</w:t>
+      </w:r>
+    </w:p>
+    <w:p>
+      <w:r>
+        <w:t>-Faire des visuels en pixel art pour le menu d’accueil et des historiques pour plus de cohérence</w:t>
+      </w:r>
+    </w:p>
+    <w:p>
+      <w:r>
+        <w:t>-Pouvoir choisir son pseudo</w:t>
       </w:r>
     </w:p>
     <w:p/>
@@ -2869,6 +2921,8 @@
     <w:rsidRoot w:val="00B95FE7"/>
     <w:rsid w:val="0015355E"/>
     <w:rsid w:val="002F413A"/>
+    <w:rsid w:val="0035799A"/>
+    <w:rsid w:val="00542B9D"/>
     <w:rsid w:val="00640A84"/>
     <w:rsid w:val="006B5756"/>
     <w:rsid w:val="00B95FE7"/>
@@ -3616,23 +3670,12 @@
 </file>
 
 <file path=customXml/item1.xml><?xml version="1.0" encoding="utf-8"?>
-<p:properties xmlns:p="http://schemas.microsoft.com/office/2006/metadata/properties" xmlns:xsi="http://www.w3.org/2001/XMLSchema-instance" xmlns:pc="http://schemas.microsoft.com/office/infopath/2007/PartnerControls">
-  <documentManagement>
-    <_ip_UnifiedCompliancePolicyUIAction xmlns="http://schemas.microsoft.com/sharepoint/v3" xsi:nil="true"/>
-    <Image xmlns="71af3243-3dd4-4a8d-8c0d-dd76da1f02a5">
-      <Url xsi:nil="true"/>
-      <Description xsi:nil="true"/>
-    </Image>
-    <Status xmlns="71af3243-3dd4-4a8d-8c0d-dd76da1f02a5">Not started</Status>
-    <Background xmlns="71af3243-3dd4-4a8d-8c0d-dd76da1f02a5">false</Background>
-    <_ip_UnifiedCompliancePolicyProperties xmlns="http://schemas.microsoft.com/sharepoint/v3" xsi:nil="true"/>
-    <ImageTagsTaxHTField xmlns="71af3243-3dd4-4a8d-8c0d-dd76da1f02a5">
-      <Terms xmlns="http://schemas.microsoft.com/office/infopath/2007/PartnerControls"/>
-    </ImageTagsTaxHTField>
-    <TaxCatchAll xmlns="230e9df3-be65-4c73-a93b-d1236ebd677e" xsi:nil="true"/>
-    <MediaServiceKeyPoints xmlns="71af3243-3dd4-4a8d-8c0d-dd76da1f02a5" xsi:nil="true"/>
-  </documentManagement>
-</p:properties>
+<?mso-contentType ?>
+<FormTemplates xmlns="http://schemas.microsoft.com/sharepoint/v3/contenttype/forms">
+  <Display>DocumentLibraryForm</Display>
+  <Edit>DocumentLibraryForm</Edit>
+  <New>DocumentLibraryForm</New>
+</FormTemplates>
 </file>
 
 <file path=customXml/item2.xml><?xml version="1.0" encoding="utf-8"?>
@@ -3924,22 +3967,29 @@
 </file>
 
 <file path=customXml/item3.xml><?xml version="1.0" encoding="utf-8"?>
-<?mso-contentType ?>
-<FormTemplates xmlns="http://schemas.microsoft.com/sharepoint/v3/contenttype/forms">
-  <Display>DocumentLibraryForm</Display>
-  <Edit>DocumentLibraryForm</Edit>
-  <New>DocumentLibraryForm</New>
-</FormTemplates>
+<p:properties xmlns:p="http://schemas.microsoft.com/office/2006/metadata/properties" xmlns:xsi="http://www.w3.org/2001/XMLSchema-instance" xmlns:pc="http://schemas.microsoft.com/office/infopath/2007/PartnerControls">
+  <documentManagement>
+    <_ip_UnifiedCompliancePolicyUIAction xmlns="http://schemas.microsoft.com/sharepoint/v3" xsi:nil="true"/>
+    <Image xmlns="71af3243-3dd4-4a8d-8c0d-dd76da1f02a5">
+      <Url xsi:nil="true"/>
+      <Description xsi:nil="true"/>
+    </Image>
+    <Status xmlns="71af3243-3dd4-4a8d-8c0d-dd76da1f02a5">Not started</Status>
+    <Background xmlns="71af3243-3dd4-4a8d-8c0d-dd76da1f02a5">false</Background>
+    <_ip_UnifiedCompliancePolicyProperties xmlns="http://schemas.microsoft.com/sharepoint/v3" xsi:nil="true"/>
+    <ImageTagsTaxHTField xmlns="71af3243-3dd4-4a8d-8c0d-dd76da1f02a5">
+      <Terms xmlns="http://schemas.microsoft.com/office/infopath/2007/PartnerControls"/>
+    </ImageTagsTaxHTField>
+    <TaxCatchAll xmlns="230e9df3-be65-4c73-a93b-d1236ebd677e" xsi:nil="true"/>
+    <MediaServiceKeyPoints xmlns="71af3243-3dd4-4a8d-8c0d-dd76da1f02a5" xsi:nil="true"/>
+  </documentManagement>
+</p:properties>
 </file>
 
 <file path=customXml/itemProps1.xml><?xml version="1.0" encoding="utf-8"?>
-<ds:datastoreItem xmlns:ds="http://schemas.openxmlformats.org/officeDocument/2006/customXml" ds:itemID="{C3B74C0E-7993-40E1-930F-CF78C434EB62}">
+<ds:datastoreItem xmlns:ds="http://schemas.openxmlformats.org/officeDocument/2006/customXml" ds:itemID="{AE09AE5A-B3B6-44BC-8570-615CB5E05AA8}">
   <ds:schemaRefs>
-    <ds:schemaRef ds:uri="http://schemas.microsoft.com/office/2006/metadata/properties"/>
-    <ds:schemaRef ds:uri="http://schemas.microsoft.com/office/infopath/2007/PartnerControls"/>
-    <ds:schemaRef ds:uri="http://schemas.microsoft.com/sharepoint/v3"/>
-    <ds:schemaRef ds:uri="71af3243-3dd4-4a8d-8c0d-dd76da1f02a5"/>
-    <ds:schemaRef ds:uri="230e9df3-be65-4c73-a93b-d1236ebd677e"/>
+    <ds:schemaRef ds:uri="http://schemas.microsoft.com/sharepoint/v3/contenttype/forms"/>
   </ds:schemaRefs>
 </ds:datastoreItem>
 </file>
@@ -3966,9 +4016,13 @@
 </file>
 
 <file path=customXml/itemProps3.xml><?xml version="1.0" encoding="utf-8"?>
-<ds:datastoreItem xmlns:ds="http://schemas.openxmlformats.org/officeDocument/2006/customXml" ds:itemID="{AE09AE5A-B3B6-44BC-8570-615CB5E05AA8}">
+<ds:datastoreItem xmlns:ds="http://schemas.openxmlformats.org/officeDocument/2006/customXml" ds:itemID="{C3B74C0E-7993-40E1-930F-CF78C434EB62}">
   <ds:schemaRefs>
-    <ds:schemaRef ds:uri="http://schemas.microsoft.com/sharepoint/v3/contenttype/forms"/>
+    <ds:schemaRef ds:uri="http://schemas.microsoft.com/office/2006/metadata/properties"/>
+    <ds:schemaRef ds:uri="http://schemas.microsoft.com/office/infopath/2007/PartnerControls"/>
+    <ds:schemaRef ds:uri="http://schemas.microsoft.com/sharepoint/v3"/>
+    <ds:schemaRef ds:uri="71af3243-3dd4-4a8d-8c0d-dd76da1f02a5"/>
+    <ds:schemaRef ds:uri="230e9df3-be65-4c73-a93b-d1236ebd677e"/>
   </ds:schemaRefs>
 </ds:datastoreItem>
 </file>
</xml_diff>

<commit_message>
ajout journal de bord max
</commit_message>
<xml_diff>
--- a/lib/Journal De Bord.docx
+++ b/lib/Journal De Bord.docx
@@ -1,6 +1,6 @@
 
 <file path=word/document.xml><?xml version="1.0" encoding="utf-8"?>
-<w:document xmlns:wpc="http://schemas.microsoft.com/office/word/2010/wordprocessingCanvas" xmlns:cx="http://schemas.microsoft.com/office/drawing/2014/chartex" xmlns:cx1="http://schemas.microsoft.com/office/drawing/2015/9/8/chartex" xmlns:cx2="http://schemas.microsoft.com/office/drawing/2015/10/21/chartex" xmlns:cx3="http://schemas.microsoft.com/office/drawing/2016/5/9/chartex" xmlns:cx4="http://schemas.microsoft.com/office/drawing/2016/5/10/chartex" xmlns:cx5="http://schemas.microsoft.com/office/drawing/2016/5/11/chartex" xmlns:cx6="http://schemas.microsoft.com/office/drawing/2016/5/12/chartex" xmlns:cx7="http://schemas.microsoft.com/office/drawing/2016/5/13/chartex" xmlns:cx8="http://schemas.microsoft.com/office/drawing/2016/5/14/chartex" xmlns:mc="http://schemas.openxmlformats.org/markup-compatibility/2006" xmlns:aink="http://schemas.microsoft.com/office/drawing/2016/ink" xmlns:am3d="http://schemas.microsoft.com/office/drawing/2017/model3d" xmlns:o="urn:schemas-microsoft-com:office:office" xmlns:oel="http://schemas.microsoft.com/office/2019/extlst" xmlns:r="http://schemas.openxmlformats.org/officeDocument/2006/relationships" xmlns:m="http://schemas.openxmlformats.org/officeDocument/2006/math" xmlns:v="urn:schemas-microsoft-com:vml" xmlns:wp14="http://schemas.microsoft.com/office/word/2010/wordprocessingDrawing" xmlns:wp="http://schemas.openxmlformats.org/drawingml/2006/wordprocessingDrawing" xmlns:w10="urn:schemas-microsoft-com:office:word" xmlns:w="http://schemas.openxmlformats.org/wordprocessingml/2006/main" xmlns:w14="http://schemas.microsoft.com/office/word/2010/wordml" xmlns:w15="http://schemas.microsoft.com/office/word/2012/wordml" xmlns:w16cex="http://schemas.microsoft.com/office/word/2018/wordml/cex" xmlns:w16cid="http://schemas.microsoft.com/office/word/2016/wordml/cid" xmlns:w16="http://schemas.microsoft.com/office/word/2018/wordml" xmlns:w16du="http://schemas.microsoft.com/office/word/2023/wordml/word16du" xmlns:w16sdtdh="http://schemas.microsoft.com/office/word/2020/wordml/sdtdatahash" xmlns:w16sdtfl="http://schemas.microsoft.com/office/word/2024/wordml/sdtformatlock" xmlns:w16se="http://schemas.microsoft.com/office/word/2015/wordml/symex" xmlns:wpg="http://schemas.microsoft.com/office/word/2010/wordprocessingGroup" xmlns:wpi="http://schemas.microsoft.com/office/word/2010/wordprocessingInk" xmlns:wne="http://schemas.microsoft.com/office/word/2006/wordml" xmlns:wps="http://schemas.microsoft.com/office/word/2010/wordprocessingShape" mc:Ignorable="w14 w15 w16se w16cid w16 w16cex w16sdtdh w16sdtfl w16du wp14">
+<w:document xmlns:wpc="http://schemas.microsoft.com/office/word/2010/wordprocessingCanvas" xmlns:cx="http://schemas.microsoft.com/office/drawing/2014/chartex" xmlns:cx1="http://schemas.microsoft.com/office/drawing/2015/9/8/chartex" xmlns:cx2="http://schemas.microsoft.com/office/drawing/2015/10/21/chartex" xmlns:cx3="http://schemas.microsoft.com/office/drawing/2016/5/9/chartex" xmlns:cx4="http://schemas.microsoft.com/office/drawing/2016/5/10/chartex" xmlns:cx5="http://schemas.microsoft.com/office/drawing/2016/5/11/chartex" xmlns:cx6="http://schemas.microsoft.com/office/drawing/2016/5/12/chartex" xmlns:cx7="http://schemas.microsoft.com/office/drawing/2016/5/13/chartex" xmlns:cx8="http://schemas.microsoft.com/office/drawing/2016/5/14/chartex" xmlns:mc="http://schemas.openxmlformats.org/markup-compatibility/2006" xmlns:aink="http://schemas.microsoft.com/office/drawing/2016/ink" xmlns:am3d="http://schemas.microsoft.com/office/drawing/2017/model3d" xmlns:o="urn:schemas-microsoft-com:office:office" xmlns:oel="http://schemas.microsoft.com/office/2019/extlst" xmlns:r="http://schemas.openxmlformats.org/officeDocument/2006/relationships" xmlns:m="http://schemas.openxmlformats.org/officeDocument/2006/math" xmlns:v="urn:schemas-microsoft-com:vml" xmlns:wp14="http://schemas.microsoft.com/office/word/2010/wordprocessingDrawing" xmlns:wp="http://schemas.openxmlformats.org/drawingml/2006/wordprocessingDrawing" xmlns:w10="urn:schemas-microsoft-com:office:word" xmlns:w="http://schemas.openxmlformats.org/wordprocessingml/2006/main" xmlns:w14="http://schemas.microsoft.com/office/word/2010/wordml" xmlns:w15="http://schemas.microsoft.com/office/word/2012/wordml" xmlns:w16cex="http://schemas.microsoft.com/office/word/2018/wordml/cex" xmlns:w16cid="http://schemas.microsoft.com/office/word/2016/wordml/cid" xmlns:w16="http://schemas.microsoft.com/office/word/2018/wordml" xmlns:w16du="http://schemas.microsoft.com/office/word/2023/wordml/word16du" xmlns:w16sdtdh="http://schemas.microsoft.com/office/word/2020/wordml/sdtdatahash" xmlns:w16se="http://schemas.microsoft.com/office/word/2015/wordml/symex" xmlns:wpg="http://schemas.microsoft.com/office/word/2010/wordprocessingGroup" xmlns:wpi="http://schemas.microsoft.com/office/word/2010/wordprocessingInk" xmlns:wne="http://schemas.microsoft.com/office/word/2006/wordml" xmlns:wps="http://schemas.microsoft.com/office/word/2010/wordprocessingShape" mc:Ignorable="w14 w15 w16se w16cid w16 w16cex w16sdtdh w16du wp14">
   <w:body>
     <w:p>
       <w:pPr>
@@ -433,7 +433,7 @@
               </wp:anchor>
             </w:drawing>
           </mc:Choice>
-          <mc:Fallback>
+          <mc:Fallback xmlns:w16sdtfl="http://schemas.microsoft.com/office/word/2024/wordml/sdtformatlock">
             <w:pict>
               <v:group w14:anchorId="58904529" id="Graphique 17" o:spid="_x0000_s1026" alt="&quot;&quot;" style="position:absolute;margin-left:-36pt;margin-top:-36pt;width:649.45pt;height:238.3pt;z-index:-251657216;mso-width-relative:margin;mso-height-relative:margin" coordorigin="-71,-71" coordsize="60055,19240" o:gfxdata="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">
                 <v:shape id="Forme libre : Forme 20" o:spid="_x0000_s1027" style="position:absolute;left:21216;top:-71;width:38767;height:17620;visibility:visible;mso-wrap-style:square;v-text-anchor:middle" coordsize="3876675,1762125" o:gfxdata="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" path="m3869531,1359694v,,-489585,474345,-1509712,384810c1339691,1654969,936784,1180624,7144,1287304l7144,7144r3862387,l3869531,1359694xe" fillcolor="#009dd9 [3205]" stroked="f">
@@ -532,7 +532,7 @@
                               </a:ln>
                               <a:extLst>
                                 <a:ext uri="{C572A759-6A51-4108-AA02-DFA0A04FC94B}">
-                                  <ma14:wrappingTextBoxFlag xmlns:ma14="http://schemas.microsoft.com/office/mac/drawingml/2011/main" xmlns:o="urn:schemas-microsoft-com:office:office" xmlns:v="urn:schemas-microsoft-com:vml" xmlns:w10="urn:schemas-microsoft-com:office:word" xmlns:w="http://schemas.openxmlformats.org/wordprocessingml/2006/main" xmlns:p="http://schemas.openxmlformats.org/presentationml/2006/main" xmlns="" xmlns:lc="http://schemas.openxmlformats.org/drawingml/2006/lockedCanvas" val="1"/>
+                                  <ma14:wrappingTextBoxFlag xmlns:lc="http://schemas.openxmlformats.org/drawingml/2006/lockedCanvas" xmlns="" xmlns:p="http://schemas.openxmlformats.org/presentationml/2006/main" xmlns:w="http://schemas.openxmlformats.org/wordprocessingml/2006/main" xmlns:w10="urn:schemas-microsoft-com:office:word" xmlns:v="urn:schemas-microsoft-com:vml" xmlns:o="urn:schemas-microsoft-com:office:office" xmlns:ma14="http://schemas.microsoft.com/office/mac/drawingml/2011/main" val="1"/>
                                 </a:ext>
                               </a:extLst>
                             </wps:spPr>
@@ -560,7 +560,7 @@
                     </wp:inline>
                   </w:drawing>
                 </mc:Choice>
-                <mc:Fallback>
+                <mc:Fallback xmlns:w16sdtfl="http://schemas.microsoft.com/office/word/2024/wordml/sdtformatlock">
                   <w:pict>
                     <v:rect w14:anchorId="6C333D09" id="Forme 61" o:spid="_x0000_s1026" style="width:238.6pt;height:32.1pt;visibility:visible;mso-wrap-style:square;mso-left-percent:-10001;mso-top-percent:-10001;mso-position-horizontal:absolute;mso-position-horizontal-relative:char;mso-position-vertical:absolute;mso-position-vertical-relative:line;mso-left-percent:-10001;mso-top-percent:-10001;v-text-anchor:middle" o:gfxdata="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" filled="f" strokecolor="white [3212]" strokeweight="3pt">
                       <v:stroke miterlimit="4"/>
@@ -601,28 +601,44 @@
           <w:p>
             <w:pPr>
               <w:pStyle w:val="Coordonnes"/>
+              <w:rPr>
+                <w:lang w:val="en-US"/>
+              </w:rPr>
             </w:pPr>
             <w:r>
+              <w:rPr>
+                <w:lang w:val="en-US"/>
+              </w:rPr>
               <w:t>Xavier DEGRAEVE</w:t>
             </w:r>
           </w:p>
           <w:p>
             <w:pPr>
               <w:pStyle w:val="Coordonnes"/>
+              <w:rPr>
+                <w:lang w:val="en-US"/>
+              </w:rPr>
             </w:pPr>
             <w:r>
+              <w:rPr>
+                <w:lang w:val="en-US"/>
+              </w:rPr>
               <w:t>Enzo DERO</w:t>
             </w:r>
           </w:p>
           <w:p>
             <w:pPr>
               <w:pStyle w:val="Coordonnes"/>
+              <w:rPr>
+                <w:lang w:val="en-US"/>
+              </w:rPr>
             </w:pPr>
             <w:r>
               <w:rPr>
                 <w:rStyle w:val="lev"/>
                 <w:b w:val="0"/>
                 <w:bCs w:val="0"/>
+                <w:lang w:val="en-US"/>
               </w:rPr>
               <w:t>Max M’BEY</w:t>
             </w:r>
@@ -630,12 +646,16 @@
           <w:p>
             <w:pPr>
               <w:pStyle w:val="Coordonnes"/>
+              <w:rPr>
+                <w:lang w:val="en-US"/>
+              </w:rPr>
             </w:pPr>
             <w:r>
               <w:rPr>
                 <w:rStyle w:val="lev"/>
                 <w:b w:val="0"/>
                 <w:bCs w:val="0"/>
+                <w:lang w:val="en-US"/>
               </w:rPr>
               <w:t xml:space="preserve">Felix </w:t>
             </w:r>
@@ -645,6 +665,7 @@
                 <w:rStyle w:val="lev"/>
                 <w:b w:val="0"/>
                 <w:bCs w:val="0"/>
+                <w:lang w:val="en-US"/>
               </w:rPr>
               <w:t>Cloerec</w:t>
             </w:r>
@@ -805,10 +826,15 @@
     </w:p>
     <w:p>
       <w:pPr>
-        <w:rPr>
-          <w:b/>
-          <w:bCs/>
-          <w:u w:val="single"/>
+        <w:autoSpaceDE w:val="0"/>
+        <w:autoSpaceDN w:val="0"/>
+        <w:adjustRightInd w:val="0"/>
+        <w:spacing w:before="0" w:after="0"/>
+        <w:ind w:right="0"/>
+        <w:rPr>
+          <w:rFonts w:eastAsiaTheme="minorEastAsia" w:cs="Arial"/>
+          <w:kern w:val="0"/>
+          <w:szCs w:val="24"/>
         </w:rPr>
       </w:pPr>
       <w:r>
@@ -819,6 +845,253 @@
         </w:rPr>
         <w:t>Max :</w:t>
       </w:r>
+      <w:r>
+        <w:rPr>
+          <w:b/>
+          <w:bCs/>
+          <w:u w:val="single"/>
+        </w:rPr>
+        <w:t xml:space="preserve"> </w:t>
+      </w:r>
+      <w:r>
+        <w:rPr>
+          <w:rFonts w:eastAsiaTheme="minorEastAsia" w:cs="Arial"/>
+          <w:kern w:val="0"/>
+          <w:szCs w:val="24"/>
+        </w:rPr>
+        <w:t>J'ai implémenté les méthodes des différentes classes cartes (Attaque, Botte, Distance, Parade).</w:t>
+      </w:r>
+      <w:r>
+        <w:rPr>
+          <w:rFonts w:eastAsiaTheme="minorEastAsia" w:cs="Arial"/>
+          <w:kern w:val="0"/>
+          <w:szCs w:val="24"/>
+        </w:rPr>
+        <w:t xml:space="preserve"> Puis </w:t>
+      </w:r>
+      <w:r>
+        <w:rPr>
+          <w:rFonts w:eastAsiaTheme="minorEastAsia" w:cs="Arial"/>
+          <w:kern w:val="0"/>
+          <w:szCs w:val="24"/>
+        </w:rPr>
+        <w:t>j</w:t>
+      </w:r>
+      <w:r>
+        <w:rPr>
+          <w:rFonts w:eastAsiaTheme="minorEastAsia" w:cs="Arial"/>
+          <w:kern w:val="0"/>
+          <w:szCs w:val="24"/>
+        </w:rPr>
+        <w:t xml:space="preserve">'ai implémenté la </w:t>
+      </w:r>
+      <w:proofErr w:type="spellStart"/>
+      <w:r>
+        <w:rPr>
+          <w:rFonts w:eastAsiaTheme="minorEastAsia" w:cs="Arial"/>
+          <w:kern w:val="0"/>
+          <w:szCs w:val="24"/>
+        </w:rPr>
+        <w:t>methode</w:t>
+      </w:r>
+      <w:proofErr w:type="spellEnd"/>
+      <w:r>
+        <w:rPr>
+          <w:rFonts w:eastAsiaTheme="minorEastAsia" w:cs="Arial"/>
+          <w:kern w:val="0"/>
+          <w:szCs w:val="24"/>
+        </w:rPr>
+        <w:t xml:space="preserve"> </w:t>
+      </w:r>
+      <w:proofErr w:type="spellStart"/>
+      <w:proofErr w:type="gramStart"/>
+      <w:r>
+        <w:rPr>
+          <w:rFonts w:eastAsiaTheme="minorEastAsia" w:cs="Arial"/>
+          <w:kern w:val="0"/>
+          <w:szCs w:val="24"/>
+        </w:rPr>
+        <w:t>initialiserPioche</w:t>
+      </w:r>
+      <w:proofErr w:type="spellEnd"/>
+      <w:r>
+        <w:rPr>
+          <w:rFonts w:eastAsiaTheme="minorEastAsia" w:cs="Arial"/>
+          <w:kern w:val="0"/>
+          <w:szCs w:val="24"/>
+        </w:rPr>
+        <w:t>(</w:t>
+      </w:r>
+      <w:proofErr w:type="gramEnd"/>
+      <w:r>
+        <w:rPr>
+          <w:rFonts w:eastAsiaTheme="minorEastAsia" w:cs="Arial"/>
+          <w:kern w:val="0"/>
+          <w:szCs w:val="24"/>
+        </w:rPr>
+        <w:t>) qui permet de créer un deck de cartes mélangées</w:t>
+      </w:r>
+      <w:r>
+        <w:rPr>
+          <w:rFonts w:eastAsiaTheme="minorEastAsia" w:cs="Arial"/>
+          <w:kern w:val="0"/>
+          <w:szCs w:val="24"/>
+        </w:rPr>
+        <w:t>. Ensuite j</w:t>
+      </w:r>
+      <w:r>
+        <w:rPr>
+          <w:rFonts w:eastAsiaTheme="minorEastAsia" w:cs="Arial"/>
+          <w:kern w:val="0"/>
+          <w:szCs w:val="24"/>
+        </w:rPr>
+        <w:t xml:space="preserve">'ai ajouté les méthodes </w:t>
+      </w:r>
+      <w:proofErr w:type="spellStart"/>
+      <w:proofErr w:type="gramStart"/>
+      <w:r>
+        <w:rPr>
+          <w:rFonts w:eastAsiaTheme="minorEastAsia" w:cs="Arial"/>
+          <w:kern w:val="0"/>
+          <w:szCs w:val="24"/>
+        </w:rPr>
+        <w:t>taillePioche</w:t>
+      </w:r>
+      <w:proofErr w:type="spellEnd"/>
+      <w:r>
+        <w:rPr>
+          <w:rFonts w:eastAsiaTheme="minorEastAsia" w:cs="Arial"/>
+          <w:kern w:val="0"/>
+          <w:szCs w:val="24"/>
+        </w:rPr>
+        <w:t>(</w:t>
+      </w:r>
+      <w:proofErr w:type="gramEnd"/>
+      <w:r>
+        <w:rPr>
+          <w:rFonts w:eastAsiaTheme="minorEastAsia" w:cs="Arial"/>
+          <w:kern w:val="0"/>
+          <w:szCs w:val="24"/>
+        </w:rPr>
+        <w:t xml:space="preserve">), </w:t>
+      </w:r>
+      <w:proofErr w:type="spellStart"/>
+      <w:r>
+        <w:rPr>
+          <w:rFonts w:eastAsiaTheme="minorEastAsia" w:cs="Arial"/>
+          <w:kern w:val="0"/>
+          <w:szCs w:val="24"/>
+        </w:rPr>
+        <w:t>getPioche</w:t>
+      </w:r>
+      <w:proofErr w:type="spellEnd"/>
+      <w:r>
+        <w:rPr>
+          <w:rFonts w:eastAsiaTheme="minorEastAsia" w:cs="Arial"/>
+          <w:kern w:val="0"/>
+          <w:szCs w:val="24"/>
+        </w:rPr>
+        <w:t xml:space="preserve">(), </w:t>
+      </w:r>
+      <w:proofErr w:type="spellStart"/>
+      <w:r>
+        <w:rPr>
+          <w:rFonts w:eastAsiaTheme="minorEastAsia" w:cs="Arial"/>
+          <w:kern w:val="0"/>
+          <w:szCs w:val="24"/>
+        </w:rPr>
+        <w:t>mainPleine</w:t>
+      </w:r>
+      <w:proofErr w:type="spellEnd"/>
+      <w:r>
+        <w:rPr>
+          <w:rFonts w:eastAsiaTheme="minorEastAsia" w:cs="Arial"/>
+          <w:kern w:val="0"/>
+          <w:szCs w:val="24"/>
+        </w:rPr>
+        <w:t xml:space="preserve">() et la </w:t>
+      </w:r>
+      <w:proofErr w:type="spellStart"/>
+      <w:r>
+        <w:rPr>
+          <w:rFonts w:eastAsiaTheme="minorEastAsia" w:cs="Arial"/>
+          <w:kern w:val="0"/>
+          <w:szCs w:val="24"/>
+        </w:rPr>
+        <w:t>premiere</w:t>
+      </w:r>
+      <w:proofErr w:type="spellEnd"/>
+      <w:r>
+        <w:rPr>
+          <w:rFonts w:eastAsiaTheme="minorEastAsia" w:cs="Arial"/>
+          <w:kern w:val="0"/>
+          <w:szCs w:val="24"/>
+        </w:rPr>
+        <w:t xml:space="preserve"> version de piocher()</w:t>
+      </w:r>
+      <w:r>
+        <w:rPr>
+          <w:rFonts w:eastAsiaTheme="minorEastAsia" w:cs="Arial"/>
+          <w:kern w:val="0"/>
+          <w:szCs w:val="24"/>
+        </w:rPr>
+        <w:t>. Et pour finir, j</w:t>
+      </w:r>
+      <w:r>
+        <w:rPr>
+          <w:rFonts w:eastAsiaTheme="minorEastAsia" w:cs="Arial"/>
+          <w:kern w:val="0"/>
+          <w:szCs w:val="24"/>
+        </w:rPr>
+        <w:t xml:space="preserve">'ai ajouté la méthode </w:t>
+      </w:r>
+      <w:proofErr w:type="spellStart"/>
+      <w:proofErr w:type="gramStart"/>
+      <w:r>
+        <w:rPr>
+          <w:rFonts w:eastAsiaTheme="minorEastAsia" w:cs="Arial"/>
+          <w:kern w:val="0"/>
+          <w:szCs w:val="24"/>
+        </w:rPr>
+        <w:t>toString</w:t>
+      </w:r>
+      <w:proofErr w:type="spellEnd"/>
+      <w:r>
+        <w:rPr>
+          <w:rFonts w:eastAsiaTheme="minorEastAsia" w:cs="Arial"/>
+          <w:kern w:val="0"/>
+          <w:szCs w:val="24"/>
+        </w:rPr>
+        <w:t>(</w:t>
+      </w:r>
+      <w:proofErr w:type="gramEnd"/>
+      <w:r>
+        <w:rPr>
+          <w:rFonts w:eastAsiaTheme="minorEastAsia" w:cs="Arial"/>
+          <w:kern w:val="0"/>
+          <w:szCs w:val="24"/>
+        </w:rPr>
+        <w:t xml:space="preserve">) pour </w:t>
+      </w:r>
+      <w:proofErr w:type="spellStart"/>
+      <w:r>
+        <w:rPr>
+          <w:rFonts w:eastAsiaTheme="minorEastAsia" w:cs="Arial"/>
+          <w:kern w:val="0"/>
+          <w:szCs w:val="24"/>
+        </w:rPr>
+        <w:t>TypeCard</w:t>
+      </w:r>
+      <w:proofErr w:type="spellEnd"/>
+    </w:p>
+    <w:p>
+      <w:pPr>
+        <w:rPr>
+          <w:b/>
+          <w:bCs/>
+          <w:u w:val="single"/>
+        </w:rPr>
+      </w:pPr>
     </w:p>
     <w:p>
       <w:pPr>
@@ -895,6 +1168,7 @@
           <w:bCs/>
           <w:u w:val="single"/>
         </w:rPr>
+        <w:lastRenderedPageBreak/>
         <w:t>Xavier :</w:t>
       </w:r>
       <w:r>
@@ -908,7 +1182,6 @@
           <w:bCs/>
           <w:u w:val="single"/>
         </w:rPr>
-        <w:lastRenderedPageBreak/>
         <w:t>Enzo :</w:t>
       </w:r>
       <w:r>
@@ -961,6 +1234,259 @@
           <w:u w:val="single"/>
         </w:rPr>
         <w:t>Max :</w:t>
+      </w:r>
+      <w:r>
+        <w:rPr>
+          <w:b/>
+          <w:bCs/>
+          <w:u w:val="single"/>
+        </w:rPr>
+        <w:t xml:space="preserve"> </w:t>
+      </w:r>
+      <w:r>
+        <w:rPr>
+          <w:rFonts w:eastAsiaTheme="minorEastAsia" w:cs="Arial"/>
+          <w:kern w:val="0"/>
+          <w:szCs w:val="24"/>
+        </w:rPr>
+        <w:t xml:space="preserve">J'ai implémenté les méthodes des différentes classes cartes (Attaque, Botte, Distance, Parade). Puis </w:t>
+      </w:r>
+      <w:r>
+        <w:rPr>
+          <w:rFonts w:eastAsiaTheme="minorEastAsia" w:cs="Arial"/>
+          <w:kern w:val="0"/>
+          <w:szCs w:val="24"/>
+        </w:rPr>
+        <w:t>j</w:t>
+      </w:r>
+      <w:r>
+        <w:rPr>
+          <w:rFonts w:eastAsiaTheme="minorEastAsia" w:cs="Arial"/>
+          <w:kern w:val="0"/>
+          <w:szCs w:val="24"/>
+        </w:rPr>
+        <w:t xml:space="preserve">'ai implémenté la </w:t>
+      </w:r>
+      <w:r>
+        <w:rPr>
+          <w:rFonts w:eastAsiaTheme="minorEastAsia" w:cs="Arial"/>
+          <w:kern w:val="0"/>
+          <w:szCs w:val="24"/>
+        </w:rPr>
+        <w:t>méthode</w:t>
+      </w:r>
+      <w:r>
+        <w:rPr>
+          <w:rFonts w:eastAsiaTheme="minorEastAsia" w:cs="Arial"/>
+          <w:kern w:val="0"/>
+          <w:szCs w:val="24"/>
+        </w:rPr>
+        <w:t xml:space="preserve"> </w:t>
+      </w:r>
+      <w:proofErr w:type="spellStart"/>
+      <w:proofErr w:type="gramStart"/>
+      <w:r>
+        <w:rPr>
+          <w:rFonts w:eastAsiaTheme="minorEastAsia" w:cs="Arial"/>
+          <w:kern w:val="0"/>
+          <w:szCs w:val="24"/>
+        </w:rPr>
+        <w:t>initialiserPioche</w:t>
+      </w:r>
+      <w:proofErr w:type="spellEnd"/>
+      <w:r>
+        <w:rPr>
+          <w:rFonts w:eastAsiaTheme="minorEastAsia" w:cs="Arial"/>
+          <w:kern w:val="0"/>
+          <w:szCs w:val="24"/>
+        </w:rPr>
+        <w:t>(</w:t>
+      </w:r>
+      <w:proofErr w:type="gramEnd"/>
+      <w:r>
+        <w:rPr>
+          <w:rFonts w:eastAsiaTheme="minorEastAsia" w:cs="Arial"/>
+          <w:kern w:val="0"/>
+          <w:szCs w:val="24"/>
+        </w:rPr>
+        <w:t>) qui permet de créer un deck de cartes mélangées</w:t>
+      </w:r>
+      <w:r>
+        <w:rPr>
+          <w:rFonts w:eastAsiaTheme="minorEastAsia" w:cs="Arial"/>
+          <w:kern w:val="0"/>
+          <w:szCs w:val="24"/>
+        </w:rPr>
+        <w:t>. Ensuite j</w:t>
+      </w:r>
+      <w:r>
+        <w:rPr>
+          <w:rFonts w:eastAsiaTheme="minorEastAsia" w:cs="Arial"/>
+          <w:kern w:val="0"/>
+          <w:szCs w:val="24"/>
+        </w:rPr>
+        <w:t xml:space="preserve">'ai ajouté les méthodes </w:t>
+      </w:r>
+      <w:proofErr w:type="spellStart"/>
+      <w:proofErr w:type="gramStart"/>
+      <w:r>
+        <w:rPr>
+          <w:rFonts w:eastAsiaTheme="minorEastAsia" w:cs="Arial"/>
+          <w:kern w:val="0"/>
+          <w:szCs w:val="24"/>
+        </w:rPr>
+        <w:t>taillePioche</w:t>
+      </w:r>
+      <w:proofErr w:type="spellEnd"/>
+      <w:r>
+        <w:rPr>
+          <w:rFonts w:eastAsiaTheme="minorEastAsia" w:cs="Arial"/>
+          <w:kern w:val="0"/>
+          <w:szCs w:val="24"/>
+        </w:rPr>
+        <w:t>(</w:t>
+      </w:r>
+      <w:proofErr w:type="gramEnd"/>
+      <w:r>
+        <w:rPr>
+          <w:rFonts w:eastAsiaTheme="minorEastAsia" w:cs="Arial"/>
+          <w:kern w:val="0"/>
+          <w:szCs w:val="24"/>
+        </w:rPr>
+        <w:t xml:space="preserve">), </w:t>
+      </w:r>
+      <w:proofErr w:type="spellStart"/>
+      <w:r>
+        <w:rPr>
+          <w:rFonts w:eastAsiaTheme="minorEastAsia" w:cs="Arial"/>
+          <w:kern w:val="0"/>
+          <w:szCs w:val="24"/>
+        </w:rPr>
+        <w:t>getPioche</w:t>
+      </w:r>
+      <w:proofErr w:type="spellEnd"/>
+      <w:r>
+        <w:rPr>
+          <w:rFonts w:eastAsiaTheme="minorEastAsia" w:cs="Arial"/>
+          <w:kern w:val="0"/>
+          <w:szCs w:val="24"/>
+        </w:rPr>
+        <w:t xml:space="preserve">(), </w:t>
+      </w:r>
+      <w:proofErr w:type="spellStart"/>
+      <w:r>
+        <w:rPr>
+          <w:rFonts w:eastAsiaTheme="minorEastAsia" w:cs="Arial"/>
+          <w:kern w:val="0"/>
+          <w:szCs w:val="24"/>
+        </w:rPr>
+        <w:t>mainPleine</w:t>
+      </w:r>
+      <w:proofErr w:type="spellEnd"/>
+      <w:r>
+        <w:rPr>
+          <w:rFonts w:eastAsiaTheme="minorEastAsia" w:cs="Arial"/>
+          <w:kern w:val="0"/>
+          <w:szCs w:val="24"/>
+        </w:rPr>
+        <w:t xml:space="preserve">() et la </w:t>
+      </w:r>
+      <w:proofErr w:type="spellStart"/>
+      <w:r>
+        <w:rPr>
+          <w:rFonts w:eastAsiaTheme="minorEastAsia" w:cs="Arial"/>
+          <w:kern w:val="0"/>
+          <w:szCs w:val="24"/>
+        </w:rPr>
+        <w:t>premiere</w:t>
+      </w:r>
+      <w:proofErr w:type="spellEnd"/>
+      <w:r>
+        <w:rPr>
+          <w:rFonts w:eastAsiaTheme="minorEastAsia" w:cs="Arial"/>
+          <w:kern w:val="0"/>
+          <w:szCs w:val="24"/>
+        </w:rPr>
+        <w:t xml:space="preserve"> version de piocher()</w:t>
+      </w:r>
+      <w:r>
+        <w:rPr>
+          <w:rFonts w:eastAsiaTheme="minorEastAsia" w:cs="Arial"/>
+          <w:kern w:val="0"/>
+          <w:szCs w:val="24"/>
+        </w:rPr>
+        <w:t>. Et pour finir, j</w:t>
+      </w:r>
+      <w:r>
+        <w:rPr>
+          <w:rFonts w:eastAsiaTheme="minorEastAsia" w:cs="Arial"/>
+          <w:kern w:val="0"/>
+          <w:szCs w:val="24"/>
+        </w:rPr>
+        <w:t xml:space="preserve">'ai ajouté la méthode </w:t>
+      </w:r>
+      <w:proofErr w:type="spellStart"/>
+      <w:proofErr w:type="gramStart"/>
+      <w:r>
+        <w:rPr>
+          <w:rFonts w:eastAsiaTheme="minorEastAsia" w:cs="Arial"/>
+          <w:kern w:val="0"/>
+          <w:szCs w:val="24"/>
+        </w:rPr>
+        <w:t>toString</w:t>
+      </w:r>
+      <w:proofErr w:type="spellEnd"/>
+      <w:r>
+        <w:rPr>
+          <w:rFonts w:eastAsiaTheme="minorEastAsia" w:cs="Arial"/>
+          <w:kern w:val="0"/>
+          <w:szCs w:val="24"/>
+        </w:rPr>
+        <w:t>(</w:t>
+      </w:r>
+      <w:proofErr w:type="gramEnd"/>
+      <w:r>
+        <w:rPr>
+          <w:rFonts w:eastAsiaTheme="minorEastAsia" w:cs="Arial"/>
+          <w:kern w:val="0"/>
+          <w:szCs w:val="24"/>
+        </w:rPr>
+        <w:t xml:space="preserve">) pour </w:t>
+      </w:r>
+      <w:proofErr w:type="spellStart"/>
+      <w:r>
+        <w:rPr>
+          <w:rFonts w:eastAsiaTheme="minorEastAsia" w:cs="Arial"/>
+          <w:kern w:val="0"/>
+          <w:szCs w:val="24"/>
+        </w:rPr>
+        <w:t>TypeCard</w:t>
+      </w:r>
+      <w:proofErr w:type="spellEnd"/>
+    </w:p>
+    <w:p>
+      <w:r>
+        <w:t>J'ai ajouté un bouton "Menu principal" dans la fenêtre de jeu pour permettre de revenir</w:t>
+      </w:r>
+      <w:r>
+        <w:t xml:space="preserve"> </w:t>
+      </w:r>
+      <w:r>
+        <w:t>au menu principal</w:t>
+      </w:r>
+      <w:r>
+        <w:t xml:space="preserve"> et j</w:t>
+      </w:r>
+      <w:r>
+        <w:t xml:space="preserve">e suis repasser derrière </w:t>
+      </w:r>
+      <w:proofErr w:type="spellStart"/>
+      <w:r>
+        <w:t>enzo</w:t>
+      </w:r>
+      <w:proofErr w:type="spellEnd"/>
+      <w:r>
+        <w:t xml:space="preserve"> et j'ai allégé la méthode permettant d'afficher les cartes du joueur</w:t>
       </w:r>
     </w:p>
     <w:p>
@@ -1144,6 +1670,42 @@
       </w:r>
     </w:p>
     <w:p>
+      <w:r>
+        <w:t xml:space="preserve">J'ai ajouté un bouton "Menu principal" dans la fenêtre de jeu pour permettre de revenir au menu </w:t>
+      </w:r>
+      <w:proofErr w:type="gramStart"/>
+      <w:r>
+        <w:t>principal</w:t>
+      </w:r>
+      <w:r>
+        <w:t>e  et</w:t>
+      </w:r>
+      <w:proofErr w:type="gramEnd"/>
+      <w:r>
+        <w:t xml:space="preserve"> j</w:t>
+      </w:r>
+      <w:r>
+        <w:t xml:space="preserve">e suis repasser derrière </w:t>
+      </w:r>
+      <w:proofErr w:type="spellStart"/>
+      <w:r>
+        <w:t>enzo</w:t>
+      </w:r>
+      <w:proofErr w:type="spellEnd"/>
+      <w:r>
+        <w:t xml:space="preserve"> et j'ai allégé la méthode permettant d'afficher les cartes du joueur </w:t>
+      </w:r>
+    </w:p>
+    <w:p>
+      <w:pPr>
+        <w:rPr>
+          <w:b/>
+          <w:bCs/>
+          <w:u w:val="single"/>
+        </w:rPr>
+      </w:pPr>
+    </w:p>
+    <w:p>
       <w:pPr>
         <w:rPr>
           <w:b/>
@@ -1205,242 +1767,314 @@
     </w:p>
     <w:p>
       <w:r>
+        <w:t>J'ai ensuite implémenté le système de tour dans le modèle et utilisé la fenêtre de log implémenté par Enzo.</w:t>
+      </w:r>
+    </w:p>
+    <w:p>
+      <w:r>
+        <w:t xml:space="preserve">Dans un premier temps, j'ai implémenté le système de tour dans une boucle </w:t>
+      </w:r>
+      <w:proofErr w:type="spellStart"/>
+      <w:r>
+        <w:t>while</w:t>
+      </w:r>
+      <w:proofErr w:type="spellEnd"/>
+      <w:r>
+        <w:t xml:space="preserve"> qui </w:t>
+      </w:r>
+      <w:r>
+        <w:t>appelait</w:t>
+      </w:r>
+      <w:r>
+        <w:t xml:space="preserve"> les joueurs tant qu'il n'y avait pas de gagnants.</w:t>
+      </w:r>
+    </w:p>
+    <w:p>
+      <w:r>
+        <w:t>Cette implémentation m'a posé des problèmes, notamment de performances et entrainait beaucoup de problèmes avec le tour de l'utilisateur.</w:t>
+      </w:r>
+    </w:p>
+    <w:p>
+      <w:proofErr w:type="gramStart"/>
+      <w:r>
+        <w:t>j'ai</w:t>
+      </w:r>
+      <w:proofErr w:type="gramEnd"/>
+      <w:r>
+        <w:t xml:space="preserve"> donc opté pour un simple système de </w:t>
+      </w:r>
+      <w:proofErr w:type="spellStart"/>
+      <w:r>
+        <w:t>bool</w:t>
+      </w:r>
+      <w:r>
+        <w:t>e</w:t>
+      </w:r>
+      <w:r>
+        <w:t>an</w:t>
+      </w:r>
+      <w:proofErr w:type="spellEnd"/>
+      <w:r>
+        <w:t xml:space="preserve"> qui autorisé le joueur à jouer (à cliquer sur les boutons), et lorsque son tour prends fin, son </w:t>
+      </w:r>
+      <w:proofErr w:type="spellStart"/>
+      <w:r>
+        <w:t>boolean</w:t>
+      </w:r>
+      <w:proofErr w:type="spellEnd"/>
+      <w:r>
+        <w:t xml:space="preserve"> est </w:t>
+      </w:r>
+      <w:proofErr w:type="spellStart"/>
+      <w:r>
+        <w:t>mit</w:t>
+      </w:r>
+      <w:proofErr w:type="spellEnd"/>
+      <w:r>
+        <w:t xml:space="preserve"> à false et la méthode d'action des bots est appelée. La méthode d'action des bots appelle une méthode qui met le </w:t>
+      </w:r>
+      <w:proofErr w:type="spellStart"/>
+      <w:r>
+        <w:t>boolean</w:t>
+      </w:r>
+      <w:proofErr w:type="spellEnd"/>
+      <w:r>
+        <w:t xml:space="preserve"> du joueur à </w:t>
+      </w:r>
+      <w:proofErr w:type="spellStart"/>
+      <w:r>
+        <w:t>true</w:t>
+      </w:r>
+      <w:proofErr w:type="spellEnd"/>
+      <w:r>
+        <w:t>.</w:t>
+      </w:r>
+    </w:p>
+    <w:p>
+      <w:r>
+        <w:t xml:space="preserve">Il y avait un problème concernant la sauvegarde qui prenait de plus en plus de place au fur et à mesure des parties (alors que la sauvegarde de partie n'enregistre que la dernière partie si elle a été </w:t>
+      </w:r>
+      <w:r>
+        <w:t>laissée</w:t>
+      </w:r>
+      <w:r>
+        <w:t xml:space="preserve"> en </w:t>
+      </w:r>
+      <w:r>
+        <w:t>suspens</w:t>
+      </w:r>
+      <w:r>
+        <w:t xml:space="preserve">). Le problème venait du fait que la liste de joueurs </w:t>
+      </w:r>
+      <w:r>
+        <w:t>n’était</w:t>
+      </w:r>
+      <w:r>
+        <w:t xml:space="preserve"> pas </w:t>
+      </w:r>
+      <w:r>
+        <w:t>réinitialisée</w:t>
+      </w:r>
+    </w:p>
+    <w:p>
+      <w:r>
+        <w:t xml:space="preserve">Il y avait aussi un problème qui venait de la manière dont </w:t>
+      </w:r>
+      <w:proofErr w:type="gramStart"/>
+      <w:r>
+        <w:t>on</w:t>
+      </w:r>
+      <w:proofErr w:type="gramEnd"/>
+      <w:r>
+        <w:t xml:space="preserve"> initialisé les boutons. On ajoutait les </w:t>
+      </w:r>
+      <w:proofErr w:type="spellStart"/>
+      <w:r>
+        <w:t>actionListeners</w:t>
+      </w:r>
+      <w:proofErr w:type="spellEnd"/>
+      <w:r>
+        <w:t xml:space="preserve"> en boucle sans jamais les enlever, il y avait donc des soucis quand on cliquait sur les boutons, car les méthodes </w:t>
+      </w:r>
+      <w:r>
+        <w:t>étaient</w:t>
+      </w:r>
+      <w:r>
+        <w:t xml:space="preserve"> </w:t>
+      </w:r>
+      <w:proofErr w:type="gramStart"/>
+      <w:r>
+        <w:t>appelés</w:t>
+      </w:r>
+      <w:proofErr w:type="gramEnd"/>
+      <w:r>
+        <w:t xml:space="preserve"> plusieurs fois au lieu d'une. J'ai réglé </w:t>
+      </w:r>
+      <w:r>
+        <w:t>le souci</w:t>
+      </w:r>
+      <w:r>
+        <w:t xml:space="preserve"> en forçant les boutons à n'avoir qu'un seul </w:t>
+      </w:r>
+      <w:proofErr w:type="spellStart"/>
+      <w:r>
+        <w:t>ActionListener</w:t>
+      </w:r>
+      <w:proofErr w:type="spellEnd"/>
+      <w:r>
+        <w:t xml:space="preserve"> (supprimer tous les </w:t>
+      </w:r>
+      <w:proofErr w:type="spellStart"/>
+      <w:r>
+        <w:t>listeners</w:t>
+      </w:r>
+      <w:proofErr w:type="spellEnd"/>
+      <w:r>
+        <w:t xml:space="preserve"> avant de les rajouter lors de l'initialisation)</w:t>
+      </w:r>
+    </w:p>
+    <w:p>
+      <w:r>
+        <w:rPr>
+          <w:b/>
+          <w:bCs/>
+          <w:u w:val="single"/>
+        </w:rPr>
+        <w:t>Enzo :</w:t>
+      </w:r>
+      <w:r>
+        <w:t xml:space="preserve"> Les interfaces des fenêtres "Menu" et "Jeu" ont été modifiées pour s'adapter à un affichage en plein écran. J'ai ajusté les dimensions des éléments en fonction de la taille de l'écran. Ensuite, j'ai commencé à implémenter la première voiture pour qu'elle avance et se positionne correctement sur le circuit en fonction de sa distance parcourue (en kilomètres), sans utiliser pour le moment les GIF animés qui seront ajoutés ultérieurement, tout comme les deux autres voitures.  </w:t>
+      </w:r>
+    </w:p>
+    <w:p>
+      <w:r>
+        <w:t xml:space="preserve">Un problème est survenu avec la mise à jour des cartes lorsque le joueur appuyait sur "Fin de tour" : elles ne se renouvelaient pas. Le souci a été corrigé en supprimant les anciennes images des cartes, en les rendant invisibles, puis en les réaffichant comme lors de l'initialisation de la partie.  </w:t>
+      </w:r>
+    </w:p>
+    <w:p>
+      <w:r>
+        <w:rPr>
+          <w:b/>
+          <w:bCs/>
+          <w:u w:val="single"/>
+        </w:rPr>
         <w:lastRenderedPageBreak/>
-        <w:t>J'ai ensuite implémenté le système de tour dans le modèle et utilisé la fenêtre de log implémenté par Enzo.</w:t>
-      </w:r>
-    </w:p>
-    <w:p>
-      <w:r>
-        <w:t xml:space="preserve">Dans un premier temps, j'ai implémenté le système de tour dans une boucle </w:t>
+        <w:t>Max :</w:t>
+      </w:r>
+      <w:r>
+        <w:rPr>
+          <w:b/>
+          <w:bCs/>
+          <w:u w:val="single"/>
+        </w:rPr>
+        <w:t xml:space="preserve"> </w:t>
+      </w:r>
+      <w:r>
+        <w:t xml:space="preserve">J'ai implémenté la sauvegarde automatique et le chargement de la sauvegarde automatique </w:t>
+      </w:r>
+    </w:p>
+    <w:p>
+      <w:r>
+        <w:t xml:space="preserve">- J'ai donc supprimer les boutons sauvegarder dans la </w:t>
+      </w:r>
+      <w:r>
+        <w:t>fenêtre</w:t>
+      </w:r>
+      <w:r>
+        <w:t xml:space="preserve"> du jeu et charger la sauvegarde dans le menu principal</w:t>
+      </w:r>
+    </w:p>
+    <w:p>
+      <w:r>
+        <w:t>- J'ai implémenté le plein écran dans tout le jeu avec quelques difficultés, ça m'a valu de devoir supprimer le pop-up demandant si on veut vraiment revenir au menu principal pour ne pas avoir de problème d'affichage</w:t>
+      </w:r>
+    </w:p>
+    <w:p>
+      <w:r>
+        <w:t xml:space="preserve">- En </w:t>
+      </w:r>
+      <w:r>
+        <w:t>parallèle</w:t>
+      </w:r>
+      <w:r>
+        <w:t>, j'</w:t>
+      </w:r>
+      <w:r>
+        <w:t>améliorais</w:t>
+      </w:r>
+      <w:r>
+        <w:t xml:space="preserve"> les autres </w:t>
+      </w:r>
+      <w:r>
+        <w:t>méthodes</w:t>
+      </w:r>
+      <w:r>
+        <w:t xml:space="preserve"> du jeu quand je voyais qu'une </w:t>
+      </w:r>
+      <w:r>
+        <w:t>amélioration</w:t>
+      </w:r>
+      <w:r>
+        <w:t xml:space="preserve"> </w:t>
+      </w:r>
+      <w:r>
+        <w:t>était</w:t>
+      </w:r>
+      <w:r>
+        <w:t xml:space="preserve"> possible, je l'ai fait tout au long du projet</w:t>
+      </w:r>
+    </w:p>
+    <w:p>
+      <w:pPr>
+        <w:rPr>
+          <w:b/>
+          <w:bCs/>
+          <w:u w:val="single"/>
+        </w:rPr>
+      </w:pPr>
+    </w:p>
+    <w:p>
+      <w:pPr>
+        <w:rPr>
+          <w:b/>
+          <w:bCs/>
+          <w:u w:val="single"/>
+        </w:rPr>
+      </w:pPr>
+      <w:r>
+        <w:rPr>
+          <w:b/>
+          <w:bCs/>
+          <w:u w:val="single"/>
+        </w:rPr>
+        <w:t>Felix :</w:t>
+      </w:r>
+      <w:r>
+        <w:t xml:space="preserve"> Implémentation de nouvelles méthodes dans la classe </w:t>
       </w:r>
       <w:proofErr w:type="spellStart"/>
       <w:r>
-        <w:t>while</w:t>
+        <w:t>player</w:t>
       </w:r>
       <w:proofErr w:type="spellEnd"/>
       <w:r>
-        <w:t xml:space="preserve"> qui </w:t>
-      </w:r>
-      <w:r>
-        <w:t>appelait</w:t>
-      </w:r>
-      <w:r>
-        <w:t xml:space="preserve"> les joueurs tant qu'il n'y avait pas de gagnants.</w:t>
-      </w:r>
-    </w:p>
-    <w:p>
-      <w:r>
-        <w:t>Cette implémentation m'a posé des problèmes, notamment de performances et entrainait beaucoup de problèmes avec le tour de l'utilisateur.</w:t>
-      </w:r>
-    </w:p>
-    <w:p>
+        <w:t xml:space="preserve"> pour que le </w:t>
+      </w:r>
+      <w:proofErr w:type="spellStart"/>
+      <w:r>
+        <w:t>player</w:t>
+      </w:r>
+      <w:proofErr w:type="spellEnd"/>
+      <w:r>
+        <w:t xml:space="preserve"> et </w:t>
+      </w:r>
       <w:proofErr w:type="gramStart"/>
       <w:r>
-        <w:t>j'ai</w:t>
+        <w:t>les</w:t>
       </w:r>
       <w:proofErr w:type="gramEnd"/>
       <w:r>
-        <w:t xml:space="preserve"> donc opté pour un simple système de </w:t>
-      </w:r>
-      <w:proofErr w:type="spellStart"/>
-      <w:r>
-        <w:t>bool</w:t>
-      </w:r>
-      <w:r>
-        <w:t>e</w:t>
-      </w:r>
-      <w:r>
-        <w:t>an</w:t>
-      </w:r>
-      <w:proofErr w:type="spellEnd"/>
-      <w:r>
-        <w:t xml:space="preserve"> qui autorisé le joueur à jouer (à cliquer sur les boutons), et lorsque son tour prends fin, son </w:t>
-      </w:r>
-      <w:proofErr w:type="spellStart"/>
-      <w:r>
-        <w:t>boolean</w:t>
-      </w:r>
-      <w:proofErr w:type="spellEnd"/>
-      <w:r>
-        <w:t xml:space="preserve"> est </w:t>
-      </w:r>
-      <w:proofErr w:type="spellStart"/>
-      <w:r>
-        <w:t>mit</w:t>
-      </w:r>
-      <w:proofErr w:type="spellEnd"/>
-      <w:r>
-        <w:t xml:space="preserve"> à false et la méthode d'action des bots est appelée. La méthode d'action des bots appelle une méthode qui met le </w:t>
-      </w:r>
-      <w:proofErr w:type="spellStart"/>
-      <w:r>
-        <w:t>boolean</w:t>
-      </w:r>
-      <w:proofErr w:type="spellEnd"/>
-      <w:r>
-        <w:t xml:space="preserve"> du joueur à </w:t>
-      </w:r>
-      <w:proofErr w:type="spellStart"/>
-      <w:r>
-        <w:t>true</w:t>
-      </w:r>
-      <w:proofErr w:type="spellEnd"/>
-      <w:r>
-        <w:t>.</w:t>
-      </w:r>
-    </w:p>
-    <w:p>
-      <w:r>
-        <w:t xml:space="preserve">Il y avait un problème concernant la sauvegarde qui prenait de plus en plus de place au fur et à mesure des parties (alors que la sauvegarde de partie n'enregistre que la dernière partie si elle a été </w:t>
-      </w:r>
-      <w:r>
-        <w:t>laissée</w:t>
-      </w:r>
-      <w:r>
-        <w:t xml:space="preserve"> en </w:t>
-      </w:r>
-      <w:r>
-        <w:t>suspens</w:t>
-      </w:r>
-      <w:r>
-        <w:t xml:space="preserve">). Le problème venait du fait que la liste de joueurs </w:t>
-      </w:r>
-      <w:r>
-        <w:t>n’était</w:t>
-      </w:r>
-      <w:r>
-        <w:t xml:space="preserve"> pas </w:t>
-      </w:r>
-      <w:r>
-        <w:t>réinitialisée</w:t>
-      </w:r>
-    </w:p>
-    <w:p>
-      <w:r>
-        <w:t xml:space="preserve">Il y avait aussi un problème qui venait de la manière dont </w:t>
-      </w:r>
-      <w:proofErr w:type="gramStart"/>
-      <w:r>
-        <w:t>on</w:t>
-      </w:r>
-      <w:proofErr w:type="gramEnd"/>
-      <w:r>
-        <w:t xml:space="preserve"> initialisé les boutons. On ajoutait les </w:t>
-      </w:r>
-      <w:proofErr w:type="spellStart"/>
-      <w:r>
-        <w:t>actionListeners</w:t>
-      </w:r>
-      <w:proofErr w:type="spellEnd"/>
-      <w:r>
-        <w:t xml:space="preserve"> en boucle sans jamais les enlever, il y avait donc des soucis quand on cliquait sur les boutons, car les méthodes </w:t>
-      </w:r>
-      <w:r>
-        <w:t>étaient</w:t>
-      </w:r>
-      <w:r>
-        <w:t xml:space="preserve"> </w:t>
-      </w:r>
-      <w:proofErr w:type="gramStart"/>
-      <w:r>
-        <w:t>appelés</w:t>
-      </w:r>
-      <w:proofErr w:type="gramEnd"/>
-      <w:r>
-        <w:t xml:space="preserve"> plusieurs fois au lieu d'une. J'ai réglé </w:t>
-      </w:r>
-      <w:r>
-        <w:t>le souci</w:t>
-      </w:r>
-      <w:r>
-        <w:t xml:space="preserve"> en forçant les boutons à n'avoir qu'un seul </w:t>
-      </w:r>
-      <w:proofErr w:type="spellStart"/>
-      <w:r>
-        <w:t>ActionListener</w:t>
-      </w:r>
-      <w:proofErr w:type="spellEnd"/>
-      <w:r>
-        <w:t xml:space="preserve"> (supprimer tous les </w:t>
-      </w:r>
-      <w:proofErr w:type="spellStart"/>
-      <w:r>
-        <w:t>listeners</w:t>
-      </w:r>
-      <w:proofErr w:type="spellEnd"/>
-      <w:r>
-        <w:t xml:space="preserve"> avant de les rajouter lors de l'initialisation)</w:t>
-      </w:r>
-    </w:p>
-    <w:p>
-      <w:r>
-        <w:rPr>
-          <w:b/>
-          <w:bCs/>
-          <w:u w:val="single"/>
-        </w:rPr>
-        <w:t>Enzo :</w:t>
-      </w:r>
-      <w:r>
-        <w:t xml:space="preserve"> Les interfaces des fenêtres "Menu" et "Jeu" ont été modifiées pour s'adapter à un affichage en plein écran. J'ai ajusté les dimensions des éléments en fonction de la taille de l'écran. Ensuite, j'ai commencé à implémenter la première voiture pour qu'elle avance et se positionne correctement sur le circuit en fonction de sa distance parcourue (en kilomètres), sans utiliser pour le moment les GIF animés qui seront ajoutés ultérieurement, tout comme les deux autres voitures.  </w:t>
-      </w:r>
-    </w:p>
-    <w:p>
-      <w:r>
-        <w:t xml:space="preserve">Un problème est survenu avec la mise à jour des cartes lorsque le joueur appuyait sur "Fin de tour" : elles ne se renouvelaient pas. Le souci a été corrigé en supprimant les anciennes images des cartes, en les rendant invisibles, puis en les réaffichant comme lors de l'initialisation de la partie.  </w:t>
-      </w:r>
-    </w:p>
-    <w:p>
-      <w:pPr>
-        <w:rPr>
-          <w:b/>
-          <w:bCs/>
-          <w:u w:val="single"/>
-        </w:rPr>
-      </w:pPr>
-      <w:r>
-        <w:rPr>
-          <w:b/>
-          <w:bCs/>
-          <w:u w:val="single"/>
-        </w:rPr>
-        <w:t>Max :</w:t>
-      </w:r>
-    </w:p>
-    <w:p>
-      <w:pPr>
-        <w:rPr>
-          <w:b/>
-          <w:bCs/>
-          <w:u w:val="single"/>
-        </w:rPr>
-      </w:pPr>
-      <w:r>
-        <w:rPr>
-          <w:b/>
-          <w:bCs/>
-          <w:u w:val="single"/>
-        </w:rPr>
-        <w:t>Felix :</w:t>
-      </w:r>
-      <w:r>
-        <w:t xml:space="preserve"> Implémentation de nouvelles méthodes dans la classe </w:t>
-      </w:r>
-      <w:proofErr w:type="spellStart"/>
-      <w:r>
-        <w:t>player</w:t>
-      </w:r>
-      <w:proofErr w:type="spellEnd"/>
-      <w:r>
-        <w:t xml:space="preserve"> pour que le </w:t>
-      </w:r>
-      <w:proofErr w:type="spellStart"/>
-      <w:r>
-        <w:t>player</w:t>
-      </w:r>
-      <w:proofErr w:type="spellEnd"/>
-      <w:r>
-        <w:t xml:space="preserve"> et les CPU puisse </w:t>
+        <w:t xml:space="preserve"> CPU puisse </w:t>
       </w:r>
       <w:r>
         <w:t>jouer</w:t>
@@ -1505,7 +2139,6 @@
     </w:p>
     <w:p>
       <w:r>
-        <w:lastRenderedPageBreak/>
         <w:t xml:space="preserve">Lorsque les éléments les plus importants ont été implémenté sur le joueur, j'ai implémenté le système de jeu des CPU, basé sur un arbre de décision en utilisant les méthodes faites par Felix </w:t>
       </w:r>
       <w:r>
@@ -1559,6 +2192,7 @@
     </w:p>
     <w:p>
       <w:r>
+        <w:lastRenderedPageBreak/>
         <w:t>- J'ai également ajouté les premiers effets sonores : un klaxon lorsqu'on attaque une voiture en cliquant dessus, ainsi qu'une ambiance sonore de foule en arrière-plan.</w:t>
       </w:r>
     </w:p>
@@ -1578,6 +2212,47 @@
         </w:rPr>
         <w:t>Max :</w:t>
       </w:r>
+      <w:r>
+        <w:rPr>
+          <w:b/>
+          <w:bCs/>
+          <w:u w:val="single"/>
+        </w:rPr>
+        <w:t xml:space="preserve"> </w:t>
+      </w:r>
+      <w:r>
+        <w:t xml:space="preserve">J'ai implémenté la </w:t>
+      </w:r>
+      <w:proofErr w:type="spellStart"/>
+      <w:r>
+        <w:t>methode</w:t>
+      </w:r>
+      <w:proofErr w:type="spellEnd"/>
+      <w:r>
+        <w:t xml:space="preserve"> </w:t>
+      </w:r>
+      <w:proofErr w:type="spellStart"/>
+      <w:proofErr w:type="gramStart"/>
+      <w:r>
+        <w:t>choisirCarte</w:t>
+      </w:r>
+      <w:proofErr w:type="spellEnd"/>
+      <w:r>
+        <w:t>(</w:t>
+      </w:r>
+      <w:proofErr w:type="gramEnd"/>
+      <w:r>
+        <w:t>) pour les CPU qui permet de choisir automatiquement la carte à jouer selon le profil du CPU</w:t>
+      </w:r>
+    </w:p>
+    <w:p>
+      <w:pPr>
+        <w:rPr>
+          <w:b/>
+          <w:bCs/>
+          <w:u w:val="single"/>
+        </w:rPr>
+      </w:pPr>
     </w:p>
     <w:p>
       <w:pPr>
@@ -1704,7 +2379,6 @@
     </w:p>
     <w:p>
       <w:r>
-        <w:lastRenderedPageBreak/>
         <w:t xml:space="preserve">- Enfin, j'ai ajouté des tests sur le comportement des cartes jouées par les CPU, en tenant compte de leur main et de leur stratégie (rapide ou agressive). J'ai également intégré des </w:t>
       </w:r>
       <w:proofErr w:type="spellStart"/>
@@ -1720,6 +2394,79 @@
       </w:r>
     </w:p>
     <w:p>
+      <w:r>
+        <w:rPr>
+          <w:b/>
+          <w:bCs/>
+          <w:u w:val="single"/>
+        </w:rPr>
+        <w:t>Max :</w:t>
+      </w:r>
+      <w:r>
+        <w:rPr>
+          <w:b/>
+          <w:bCs/>
+          <w:u w:val="single"/>
+        </w:rPr>
+        <w:t xml:space="preserve"> </w:t>
+      </w:r>
+      <w:r>
+        <w:t xml:space="preserve">J'ai </w:t>
+      </w:r>
+      <w:r>
+        <w:t>ajouté</w:t>
+      </w:r>
+      <w:r>
+        <w:t xml:space="preserve"> à la </w:t>
+      </w:r>
+      <w:r>
+        <w:t>méthode</w:t>
+      </w:r>
+      <w:r>
+        <w:t xml:space="preserve"> </w:t>
+      </w:r>
+      <w:proofErr w:type="spellStart"/>
+      <w:proofErr w:type="gramStart"/>
+      <w:r>
+        <w:t>jouerDistance</w:t>
+      </w:r>
+      <w:proofErr w:type="spellEnd"/>
+      <w:r>
+        <w:t>(</w:t>
+      </w:r>
+      <w:proofErr w:type="gramEnd"/>
+      <w:r>
+        <w:t>Carte c) différent return expliquant clairement pourquoi on ne peut pas jouer une carte de distance</w:t>
+      </w:r>
+    </w:p>
+    <w:p>
+      <w:r>
+        <w:t xml:space="preserve">- J'ai par </w:t>
+      </w:r>
+      <w:r>
+        <w:t>la suite</w:t>
+      </w:r>
+      <w:r>
+        <w:t xml:space="preserve"> changer un message dans </w:t>
+      </w:r>
+      <w:proofErr w:type="spellStart"/>
+      <w:r>
+        <w:t>Controler</w:t>
+      </w:r>
+      <w:proofErr w:type="spellEnd"/>
+      <w:r>
+        <w:t xml:space="preserve"> pour que mes return s'affichent</w:t>
+      </w:r>
+    </w:p>
+    <w:p>
+      <w:r>
+        <w:t xml:space="preserve">- </w:t>
+      </w:r>
+      <w:r>
+        <w:t>J'ai ajouté un bouton "Historique" à l'écran principal pour permettre de revoir les actions des manches précédentes</w:t>
+      </w:r>
+    </w:p>
+    <w:p>
       <w:pPr>
         <w:rPr>
           <w:b/>
@@ -1727,14 +2474,6 @@
           <w:u w:val="single"/>
         </w:rPr>
       </w:pPr>
-      <w:r>
-        <w:rPr>
-          <w:b/>
-          <w:bCs/>
-          <w:u w:val="single"/>
-        </w:rPr>
-        <w:t>Max :</w:t>
-      </w:r>
     </w:p>
     <w:p>
       <w:r>
@@ -1780,6 +2519,7 @@
           <w:szCs w:val="30"/>
           <w:u w:val="single"/>
         </w:rPr>
+        <w:lastRenderedPageBreak/>
         <w:t>Semaine du 20/12 :</w:t>
       </w:r>
     </w:p>
@@ -1840,10 +2580,56 @@
         <w:t>Enzo :</w:t>
       </w:r>
       <w:r>
+        <w:t xml:space="preserve"> Le jeu étant globalement fonctionnel, j'ai ajouté des commentaires détaillés en anglais dans l'ensemble du code du projet. Cela vise à faciliter l'internationalisation, en particulier pour les classes et les méthodes. J'ai également amélioré le système de gestion du son.</w:t>
+      </w:r>
+    </w:p>
+    <w:p>
+      <w:r>
+        <w:rPr>
+          <w:b/>
+          <w:bCs/>
+          <w:u w:val="single"/>
+        </w:rPr>
+        <w:t>Max :</w:t>
+      </w:r>
+      <w:r>
+        <w:rPr>
+          <w:b/>
+          <w:bCs/>
+          <w:u w:val="single"/>
+        </w:rPr>
         <w:t xml:space="preserve"> </w:t>
       </w:r>
       <w:r>
-        <w:t>Le jeu étant globalement fonctionnel, j'ai ajouté des commentaires détaillés en anglais dans l'ensemble du code du projet. Cela vise à faciliter l'internationalisation, en particulier pour les classes et les méthodes. J'ai également amélioré le système de gestion du son.</w:t>
+        <w:rPr>
+          <w:rFonts w:ascii="Menlo" w:eastAsia="Times New Roman" w:hAnsi="Menlo" w:cs="Menlo"/>
+          <w:color w:val="CCCCCC"/>
+          <w:kern w:val="0"/>
+          <w:sz w:val="18"/>
+          <w:szCs w:val="18"/>
+          <w:lang w:eastAsia="fr-FR"/>
+        </w:rPr>
+        <w:t xml:space="preserve"> </w:t>
+      </w:r>
+      <w:r>
+        <w:t xml:space="preserve">- J'ai </w:t>
+      </w:r>
+      <w:r>
+        <w:t>continué</w:t>
+      </w:r>
+      <w:r>
+        <w:t xml:space="preserve"> à travailler sur l'historique, on peut </w:t>
+      </w:r>
+      <w:r>
+        <w:t>désormais</w:t>
+      </w:r>
+      <w:r>
+        <w:t xml:space="preserve"> voir les parties précédentes.</w:t>
+      </w:r>
+    </w:p>
+    <w:p>
+      <w:r>
+        <w:t>- J'ai mis un bouton permettant de revenir au menu principal depuis l'historique</w:t>
       </w:r>
     </w:p>
     <w:p>
@@ -1854,14 +2640,15 @@
           <w:u w:val="single"/>
         </w:rPr>
       </w:pPr>
-      <w:r>
-        <w:rPr>
-          <w:b/>
-          <w:bCs/>
-          <w:u w:val="single"/>
-        </w:rPr>
-        <w:t>Max :</w:t>
-      </w:r>
+    </w:p>
+    <w:p>
+      <w:pPr>
+        <w:rPr>
+          <w:b/>
+          <w:bCs/>
+          <w:u w:val="single"/>
+        </w:rPr>
+      </w:pPr>
     </w:p>
     <w:p>
       <w:r>
@@ -1989,7 +2776,7 @@
 </file>
 
 <file path=word/endnotes.xml><?xml version="1.0" encoding="utf-8"?>
-<w:endnotes xmlns:wpc="http://schemas.microsoft.com/office/word/2010/wordprocessingCanvas" xmlns:cx="http://schemas.microsoft.com/office/drawing/2014/chartex" xmlns:cx1="http://schemas.microsoft.com/office/drawing/2015/9/8/chartex" xmlns:cx2="http://schemas.microsoft.com/office/drawing/2015/10/21/chartex" xmlns:cx3="http://schemas.microsoft.com/office/drawing/2016/5/9/chartex" xmlns:cx4="http://schemas.microsoft.com/office/drawing/2016/5/10/chartex" xmlns:cx5="http://schemas.microsoft.com/office/drawing/2016/5/11/chartex" xmlns:cx6="http://schemas.microsoft.com/office/drawing/2016/5/12/chartex" xmlns:cx7="http://schemas.microsoft.com/office/drawing/2016/5/13/chartex" xmlns:cx8="http://schemas.microsoft.com/office/drawing/2016/5/14/chartex" xmlns:mc="http://schemas.openxmlformats.org/markup-compatibility/2006" xmlns:aink="http://schemas.microsoft.com/office/drawing/2016/ink" xmlns:am3d="http://schemas.microsoft.com/office/drawing/2017/model3d" xmlns:o="urn:schemas-microsoft-com:office:office" xmlns:oel="http://schemas.microsoft.com/office/2019/extlst" xmlns:r="http://schemas.openxmlformats.org/officeDocument/2006/relationships" xmlns:m="http://schemas.openxmlformats.org/officeDocument/2006/math" xmlns:v="urn:schemas-microsoft-com:vml" xmlns:wp14="http://schemas.microsoft.com/office/word/2010/wordprocessingDrawing" xmlns:wp="http://schemas.openxmlformats.org/drawingml/2006/wordprocessingDrawing" xmlns:w10="urn:schemas-microsoft-com:office:word" xmlns:w="http://schemas.openxmlformats.org/wordprocessingml/2006/main" xmlns:w14="http://schemas.microsoft.com/office/word/2010/wordml" xmlns:w15="http://schemas.microsoft.com/office/word/2012/wordml" xmlns:w16cex="http://schemas.microsoft.com/office/word/2018/wordml/cex" xmlns:w16cid="http://schemas.microsoft.com/office/word/2016/wordml/cid" xmlns:w16="http://schemas.microsoft.com/office/word/2018/wordml" xmlns:w16du="http://schemas.microsoft.com/office/word/2023/wordml/word16du" xmlns:w16sdtdh="http://schemas.microsoft.com/office/word/2020/wordml/sdtdatahash" xmlns:w16sdtfl="http://schemas.microsoft.com/office/word/2024/wordml/sdtformatlock" xmlns:w16se="http://schemas.microsoft.com/office/word/2015/wordml/symex" xmlns:wpg="http://schemas.microsoft.com/office/word/2010/wordprocessingGroup" xmlns:wpi="http://schemas.microsoft.com/office/word/2010/wordprocessingInk" xmlns:wne="http://schemas.microsoft.com/office/word/2006/wordml" xmlns:wps="http://schemas.microsoft.com/office/word/2010/wordprocessingShape" mc:Ignorable="w14 w15 w16se w16cid w16 w16cex w16sdtdh w16sdtfl w16du wp14">
+<w:endnotes xmlns:wpc="http://schemas.microsoft.com/office/word/2010/wordprocessingCanvas" xmlns:cx="http://schemas.microsoft.com/office/drawing/2014/chartex" xmlns:cx1="http://schemas.microsoft.com/office/drawing/2015/9/8/chartex" xmlns:cx2="http://schemas.microsoft.com/office/drawing/2015/10/21/chartex" xmlns:cx3="http://schemas.microsoft.com/office/drawing/2016/5/9/chartex" xmlns:cx4="http://schemas.microsoft.com/office/drawing/2016/5/10/chartex" xmlns:cx5="http://schemas.microsoft.com/office/drawing/2016/5/11/chartex" xmlns:cx6="http://schemas.microsoft.com/office/drawing/2016/5/12/chartex" xmlns:cx7="http://schemas.microsoft.com/office/drawing/2016/5/13/chartex" xmlns:cx8="http://schemas.microsoft.com/office/drawing/2016/5/14/chartex" xmlns:mc="http://schemas.openxmlformats.org/markup-compatibility/2006" xmlns:aink="http://schemas.microsoft.com/office/drawing/2016/ink" xmlns:am3d="http://schemas.microsoft.com/office/drawing/2017/model3d" xmlns:o="urn:schemas-microsoft-com:office:office" xmlns:oel="http://schemas.microsoft.com/office/2019/extlst" xmlns:r="http://schemas.openxmlformats.org/officeDocument/2006/relationships" xmlns:m="http://schemas.openxmlformats.org/officeDocument/2006/math" xmlns:v="urn:schemas-microsoft-com:vml" xmlns:wp14="http://schemas.microsoft.com/office/word/2010/wordprocessingDrawing" xmlns:wp="http://schemas.openxmlformats.org/drawingml/2006/wordprocessingDrawing" xmlns:w10="urn:schemas-microsoft-com:office:word" xmlns:w="http://schemas.openxmlformats.org/wordprocessingml/2006/main" xmlns:w14="http://schemas.microsoft.com/office/word/2010/wordml" xmlns:w15="http://schemas.microsoft.com/office/word/2012/wordml" xmlns:w16cex="http://schemas.microsoft.com/office/word/2018/wordml/cex" xmlns:w16cid="http://schemas.microsoft.com/office/word/2016/wordml/cid" xmlns:w16="http://schemas.microsoft.com/office/word/2018/wordml" xmlns:w16du="http://schemas.microsoft.com/office/word/2023/wordml/word16du" xmlns:w16sdtdh="http://schemas.microsoft.com/office/word/2020/wordml/sdtdatahash" xmlns:w16se="http://schemas.microsoft.com/office/word/2015/wordml/symex" xmlns:wpg="http://schemas.microsoft.com/office/word/2010/wordprocessingGroup" xmlns:wpi="http://schemas.microsoft.com/office/word/2010/wordprocessingInk" xmlns:wne="http://schemas.microsoft.com/office/word/2006/wordml" xmlns:wps="http://schemas.microsoft.com/office/word/2010/wordprocessingShape" mc:Ignorable="w14 w15 w16se w16cid w16 w16cex w16sdtdh w16du wp14">
   <w:endnote w:type="separator" w:id="-1">
     <w:p>
       <w:pPr>
@@ -2014,7 +2801,7 @@
 </file>
 
 <file path=word/footnotes.xml><?xml version="1.0" encoding="utf-8"?>
-<w:footnotes xmlns:wpc="http://schemas.microsoft.com/office/word/2010/wordprocessingCanvas" xmlns:cx="http://schemas.microsoft.com/office/drawing/2014/chartex" xmlns:cx1="http://schemas.microsoft.com/office/drawing/2015/9/8/chartex" xmlns:cx2="http://schemas.microsoft.com/office/drawing/2015/10/21/chartex" xmlns:cx3="http://schemas.microsoft.com/office/drawing/2016/5/9/chartex" xmlns:cx4="http://schemas.microsoft.com/office/drawing/2016/5/10/chartex" xmlns:cx5="http://schemas.microsoft.com/office/drawing/2016/5/11/chartex" xmlns:cx6="http://schemas.microsoft.com/office/drawing/2016/5/12/chartex" xmlns:cx7="http://schemas.microsoft.com/office/drawing/2016/5/13/chartex" xmlns:cx8="http://schemas.microsoft.com/office/drawing/2016/5/14/chartex" xmlns:mc="http://schemas.openxmlformats.org/markup-compatibility/2006" xmlns:aink="http://schemas.microsoft.com/office/drawing/2016/ink" xmlns:am3d="http://schemas.microsoft.com/office/drawing/2017/model3d" xmlns:o="urn:schemas-microsoft-com:office:office" xmlns:oel="http://schemas.microsoft.com/office/2019/extlst" xmlns:r="http://schemas.openxmlformats.org/officeDocument/2006/relationships" xmlns:m="http://schemas.openxmlformats.org/officeDocument/2006/math" xmlns:v="urn:schemas-microsoft-com:vml" xmlns:wp14="http://schemas.microsoft.com/office/word/2010/wordprocessingDrawing" xmlns:wp="http://schemas.openxmlformats.org/drawingml/2006/wordprocessingDrawing" xmlns:w10="urn:schemas-microsoft-com:office:word" xmlns:w="http://schemas.openxmlformats.org/wordprocessingml/2006/main" xmlns:w14="http://schemas.microsoft.com/office/word/2010/wordml" xmlns:w15="http://schemas.microsoft.com/office/word/2012/wordml" xmlns:w16cex="http://schemas.microsoft.com/office/word/2018/wordml/cex" xmlns:w16cid="http://schemas.microsoft.com/office/word/2016/wordml/cid" xmlns:w16="http://schemas.microsoft.com/office/word/2018/wordml" xmlns:w16du="http://schemas.microsoft.com/office/word/2023/wordml/word16du" xmlns:w16sdtdh="http://schemas.microsoft.com/office/word/2020/wordml/sdtdatahash" xmlns:w16sdtfl="http://schemas.microsoft.com/office/word/2024/wordml/sdtformatlock" xmlns:w16se="http://schemas.microsoft.com/office/word/2015/wordml/symex" xmlns:wpg="http://schemas.microsoft.com/office/word/2010/wordprocessingGroup" xmlns:wpi="http://schemas.microsoft.com/office/word/2010/wordprocessingInk" xmlns:wne="http://schemas.microsoft.com/office/word/2006/wordml" xmlns:wps="http://schemas.microsoft.com/office/word/2010/wordprocessingShape" mc:Ignorable="w14 w15 w16se w16cid w16 w16cex w16sdtdh w16sdtfl w16du wp14">
+<w:footnotes xmlns:wpc="http://schemas.microsoft.com/office/word/2010/wordprocessingCanvas" xmlns:cx="http://schemas.microsoft.com/office/drawing/2014/chartex" xmlns:cx1="http://schemas.microsoft.com/office/drawing/2015/9/8/chartex" xmlns:cx2="http://schemas.microsoft.com/office/drawing/2015/10/21/chartex" xmlns:cx3="http://schemas.microsoft.com/office/drawing/2016/5/9/chartex" xmlns:cx4="http://schemas.microsoft.com/office/drawing/2016/5/10/chartex" xmlns:cx5="http://schemas.microsoft.com/office/drawing/2016/5/11/chartex" xmlns:cx6="http://schemas.microsoft.com/office/drawing/2016/5/12/chartex" xmlns:cx7="http://schemas.microsoft.com/office/drawing/2016/5/13/chartex" xmlns:cx8="http://schemas.microsoft.com/office/drawing/2016/5/14/chartex" xmlns:mc="http://schemas.openxmlformats.org/markup-compatibility/2006" xmlns:aink="http://schemas.microsoft.com/office/drawing/2016/ink" xmlns:am3d="http://schemas.microsoft.com/office/drawing/2017/model3d" xmlns:o="urn:schemas-microsoft-com:office:office" xmlns:oel="http://schemas.microsoft.com/office/2019/extlst" xmlns:r="http://schemas.openxmlformats.org/officeDocument/2006/relationships" xmlns:m="http://schemas.openxmlformats.org/officeDocument/2006/math" xmlns:v="urn:schemas-microsoft-com:vml" xmlns:wp14="http://schemas.microsoft.com/office/word/2010/wordprocessingDrawing" xmlns:wp="http://schemas.openxmlformats.org/drawingml/2006/wordprocessingDrawing" xmlns:w10="urn:schemas-microsoft-com:office:word" xmlns:w="http://schemas.openxmlformats.org/wordprocessingml/2006/main" xmlns:w14="http://schemas.microsoft.com/office/word/2010/wordml" xmlns:w15="http://schemas.microsoft.com/office/word/2012/wordml" xmlns:w16cex="http://schemas.microsoft.com/office/word/2018/wordml/cex" xmlns:w16cid="http://schemas.microsoft.com/office/word/2016/wordml/cid" xmlns:w16="http://schemas.microsoft.com/office/word/2018/wordml" xmlns:w16du="http://schemas.microsoft.com/office/word/2023/wordml/word16du" xmlns:w16sdtdh="http://schemas.microsoft.com/office/word/2020/wordml/sdtdatahash" xmlns:w16se="http://schemas.microsoft.com/office/word/2015/wordml/symex" xmlns:wpg="http://schemas.microsoft.com/office/word/2010/wordprocessingGroup" xmlns:wpi="http://schemas.microsoft.com/office/word/2010/wordprocessingInk" xmlns:wne="http://schemas.microsoft.com/office/word/2006/wordml" xmlns:wps="http://schemas.microsoft.com/office/word/2010/wordprocessingShape" mc:Ignorable="w14 w15 w16se w16cid w16 w16cex w16sdtdh w16du wp14">
   <w:footnote w:type="separator" w:id="-1">
     <w:p>
       <w:pPr>
@@ -2039,7 +2826,7 @@
 </file>
 
 <file path=word/styles.xml><?xml version="1.0" encoding="utf-8"?>
-<w:styles xmlns:mc="http://schemas.openxmlformats.org/markup-compatibility/2006" xmlns:r="http://schemas.openxmlformats.org/officeDocument/2006/relationships" xmlns:w="http://schemas.openxmlformats.org/wordprocessingml/2006/main" xmlns:w14="http://schemas.microsoft.com/office/word/2010/wordml" xmlns:w15="http://schemas.microsoft.com/office/word/2012/wordml" xmlns:w16cex="http://schemas.microsoft.com/office/word/2018/wordml/cex" xmlns:w16cid="http://schemas.microsoft.com/office/word/2016/wordml/cid" xmlns:w16="http://schemas.microsoft.com/office/word/2018/wordml" xmlns:w16du="http://schemas.microsoft.com/office/word/2023/wordml/word16du" xmlns:w16sdtdh="http://schemas.microsoft.com/office/word/2020/wordml/sdtdatahash" xmlns:w16sdtfl="http://schemas.microsoft.com/office/word/2024/wordml/sdtformatlock" xmlns:w16se="http://schemas.microsoft.com/office/word/2015/wordml/symex" mc:Ignorable="w14 w15 w16se w16cid w16 w16cex w16sdtdh w16sdtfl w16du">
+<w:styles xmlns:mc="http://schemas.openxmlformats.org/markup-compatibility/2006" xmlns:r="http://schemas.openxmlformats.org/officeDocument/2006/relationships" xmlns:w="http://schemas.openxmlformats.org/wordprocessingml/2006/main" xmlns:w14="http://schemas.microsoft.com/office/word/2010/wordml" xmlns:w15="http://schemas.microsoft.com/office/word/2012/wordml" xmlns:w16cex="http://schemas.microsoft.com/office/word/2018/wordml/cex" xmlns:w16cid="http://schemas.microsoft.com/office/word/2016/wordml/cid" xmlns:w16="http://schemas.microsoft.com/office/word/2018/wordml" xmlns:w16du="http://schemas.microsoft.com/office/word/2023/wordml/word16du" xmlns:w16sdtdh="http://schemas.microsoft.com/office/word/2020/wordml/sdtdatahash" xmlns:w16se="http://schemas.microsoft.com/office/word/2015/wordml/symex" mc:Ignorable="w14 w15 w16se w16cid w16 w16cex w16sdtdh w16du">
   <w:docDefaults>
     <w:rPrDefault>
       <w:rPr>
@@ -2489,7 +3276,6 @@
   <w:style w:type="character" w:default="1" w:styleId="Policepardfaut">
     <w:name w:val="Default Paragraph Font"/>
     <w:uiPriority w:val="1"/>
-    <w:semiHidden/>
     <w:unhideWhenUsed/>
   </w:style>
   <w:style w:type="table" w:default="1" w:styleId="TableauNormal">
@@ -2790,7 +3576,7 @@
 </file>
 
 <file path=word/glossary/document.xml><?xml version="1.0" encoding="utf-8"?>
-<w:glossaryDocument xmlns:wpc="http://schemas.microsoft.com/office/word/2010/wordprocessingCanvas" xmlns:cx="http://schemas.microsoft.com/office/drawing/2014/chartex" xmlns:cx1="http://schemas.microsoft.com/office/drawing/2015/9/8/chartex" xmlns:cx2="http://schemas.microsoft.com/office/drawing/2015/10/21/chartex" xmlns:cx3="http://schemas.microsoft.com/office/drawing/2016/5/9/chartex" xmlns:cx4="http://schemas.microsoft.com/office/drawing/2016/5/10/chartex" xmlns:cx5="http://schemas.microsoft.com/office/drawing/2016/5/11/chartex" xmlns:cx6="http://schemas.microsoft.com/office/drawing/2016/5/12/chartex" xmlns:cx7="http://schemas.microsoft.com/office/drawing/2016/5/13/chartex" xmlns:cx8="http://schemas.microsoft.com/office/drawing/2016/5/14/chartex" xmlns:mc="http://schemas.openxmlformats.org/markup-compatibility/2006" xmlns:aink="http://schemas.microsoft.com/office/drawing/2016/ink" xmlns:am3d="http://schemas.microsoft.com/office/drawing/2017/model3d" xmlns:o="urn:schemas-microsoft-com:office:office" xmlns:oel="http://schemas.microsoft.com/office/2019/extlst" xmlns:r="http://schemas.openxmlformats.org/officeDocument/2006/relationships" xmlns:m="http://schemas.openxmlformats.org/officeDocument/2006/math" xmlns:v="urn:schemas-microsoft-com:vml" xmlns:wp14="http://schemas.microsoft.com/office/word/2010/wordprocessingDrawing" xmlns:wp="http://schemas.openxmlformats.org/drawingml/2006/wordprocessingDrawing" xmlns:w10="urn:schemas-microsoft-com:office:word" xmlns:w="http://schemas.openxmlformats.org/wordprocessingml/2006/main" xmlns:w14="http://schemas.microsoft.com/office/word/2010/wordml" xmlns:w15="http://schemas.microsoft.com/office/word/2012/wordml" xmlns:w16cex="http://schemas.microsoft.com/office/word/2018/wordml/cex" xmlns:w16cid="http://schemas.microsoft.com/office/word/2016/wordml/cid" xmlns:w16="http://schemas.microsoft.com/office/word/2018/wordml" xmlns:w16du="http://schemas.microsoft.com/office/word/2023/wordml/word16du" xmlns:w16sdtdh="http://schemas.microsoft.com/office/word/2020/wordml/sdtdatahash" xmlns:w16sdtfl="http://schemas.microsoft.com/office/word/2024/wordml/sdtformatlock" xmlns:w16se="http://schemas.microsoft.com/office/word/2015/wordml/symex" xmlns:wpg="http://schemas.microsoft.com/office/word/2010/wordprocessingGroup" xmlns:wpi="http://schemas.microsoft.com/office/word/2010/wordprocessingInk" xmlns:wne="http://schemas.microsoft.com/office/word/2006/wordml" xmlns:wps="http://schemas.microsoft.com/office/word/2010/wordprocessingShape" mc:Ignorable="w14 w15 w16se w16cid w16 w16cex w16sdtdh w16sdtfl w16du wp14">
+<w:glossaryDocument xmlns:wpc="http://schemas.microsoft.com/office/word/2010/wordprocessingCanvas" xmlns:cx="http://schemas.microsoft.com/office/drawing/2014/chartex" xmlns:cx1="http://schemas.microsoft.com/office/drawing/2015/9/8/chartex" xmlns:cx2="http://schemas.microsoft.com/office/drawing/2015/10/21/chartex" xmlns:cx3="http://schemas.microsoft.com/office/drawing/2016/5/9/chartex" xmlns:cx4="http://schemas.microsoft.com/office/drawing/2016/5/10/chartex" xmlns:cx5="http://schemas.microsoft.com/office/drawing/2016/5/11/chartex" xmlns:cx6="http://schemas.microsoft.com/office/drawing/2016/5/12/chartex" xmlns:cx7="http://schemas.microsoft.com/office/drawing/2016/5/13/chartex" xmlns:cx8="http://schemas.microsoft.com/office/drawing/2016/5/14/chartex" xmlns:mc="http://schemas.openxmlformats.org/markup-compatibility/2006" xmlns:aink="http://schemas.microsoft.com/office/drawing/2016/ink" xmlns:am3d="http://schemas.microsoft.com/office/drawing/2017/model3d" xmlns:o="urn:schemas-microsoft-com:office:office" xmlns:oel="http://schemas.microsoft.com/office/2019/extlst" xmlns:r="http://schemas.openxmlformats.org/officeDocument/2006/relationships" xmlns:m="http://schemas.openxmlformats.org/officeDocument/2006/math" xmlns:v="urn:schemas-microsoft-com:vml" xmlns:wp14="http://schemas.microsoft.com/office/word/2010/wordprocessingDrawing" xmlns:wp="http://schemas.openxmlformats.org/drawingml/2006/wordprocessingDrawing" xmlns:w10="urn:schemas-microsoft-com:office:word" xmlns:w="http://schemas.openxmlformats.org/wordprocessingml/2006/main" xmlns:w14="http://schemas.microsoft.com/office/word/2010/wordml" xmlns:w15="http://schemas.microsoft.com/office/word/2012/wordml" xmlns:w16cex="http://schemas.microsoft.com/office/word/2018/wordml/cex" xmlns:w16cid="http://schemas.microsoft.com/office/word/2016/wordml/cid" xmlns:w16="http://schemas.microsoft.com/office/word/2018/wordml" xmlns:w16du="http://schemas.microsoft.com/office/word/2023/wordml/word16du" xmlns:w16sdtdh="http://schemas.microsoft.com/office/word/2020/wordml/sdtdatahash" xmlns:w16se="http://schemas.microsoft.com/office/word/2015/wordml/symex" xmlns:wpg="http://schemas.microsoft.com/office/word/2010/wordprocessingGroup" xmlns:wpi="http://schemas.microsoft.com/office/word/2010/wordprocessingInk" xmlns:wne="http://schemas.microsoft.com/office/word/2006/wordml" xmlns:wps="http://schemas.microsoft.com/office/word/2010/wordprocessingShape" mc:Ignorable="w14 w15 w16se w16cid w16 w16cex w16sdtdh w16du wp14">
   <w:docParts>
     <w:docPart>
       <w:docPartPr>
@@ -2838,7 +3624,7 @@
 </file>
 
 <file path=word/glossary/fontTable.xml><?xml version="1.0" encoding="utf-8"?>
-<w:fonts xmlns:mc="http://schemas.openxmlformats.org/markup-compatibility/2006" xmlns:r="http://schemas.openxmlformats.org/officeDocument/2006/relationships" xmlns:w="http://schemas.openxmlformats.org/wordprocessingml/2006/main" xmlns:w14="http://schemas.microsoft.com/office/word/2010/wordml" xmlns:w15="http://schemas.microsoft.com/office/word/2012/wordml" xmlns:w16cex="http://schemas.microsoft.com/office/word/2018/wordml/cex" xmlns:w16cid="http://schemas.microsoft.com/office/word/2016/wordml/cid" xmlns:w16="http://schemas.microsoft.com/office/word/2018/wordml" xmlns:w16du="http://schemas.microsoft.com/office/word/2023/wordml/word16du" xmlns:w16sdtdh="http://schemas.microsoft.com/office/word/2020/wordml/sdtdatahash" xmlns:w16sdtfl="http://schemas.microsoft.com/office/word/2024/wordml/sdtformatlock" xmlns:w16se="http://schemas.microsoft.com/office/word/2015/wordml/symex" mc:Ignorable="w14 w15 w16se w16cid w16 w16cex w16sdtdh w16sdtfl w16du">
+<w:fonts xmlns:mc="http://schemas.openxmlformats.org/markup-compatibility/2006" xmlns:r="http://schemas.openxmlformats.org/officeDocument/2006/relationships" xmlns:w="http://schemas.openxmlformats.org/wordprocessingml/2006/main" xmlns:w14="http://schemas.microsoft.com/office/word/2010/wordml" xmlns:w15="http://schemas.microsoft.com/office/word/2012/wordml" xmlns:w16cex="http://schemas.microsoft.com/office/word/2018/wordml/cex" xmlns:w16cid="http://schemas.microsoft.com/office/word/2016/wordml/cid" xmlns:w16="http://schemas.microsoft.com/office/word/2018/wordml" xmlns:w16du="http://schemas.microsoft.com/office/word/2023/wordml/word16du" xmlns:w16sdtdh="http://schemas.microsoft.com/office/word/2020/wordml/sdtdatahash" xmlns:w16se="http://schemas.microsoft.com/office/word/2015/wordml/symex" mc:Ignorable="w14 w15 w16se w16cid w16 w16cex w16sdtdh w16du">
   <w:font w:name="Franklin Gothic Book">
     <w:altName w:val="Calibri"/>
     <w:panose1 w:val="020B0503020102020204"/>
@@ -2848,6 +3634,7 @@
     <w:sig w:usb0="00000287" w:usb1="00000000" w:usb2="00000000" w:usb3="00000000" w:csb0="0000009F" w:csb1="00000000"/>
   </w:font>
   <w:font w:name="HGGothicE">
+    <w:panose1 w:val="020B0909000000000000"/>
     <w:charset w:val="80"/>
     <w:family w:val="modern"/>
     <w:pitch w:val="fixed"/>
@@ -2868,6 +3655,7 @@
     <w:sig w:usb0="00000287" w:usb1="00000000" w:usb2="00000000" w:usb3="00000000" w:csb0="0000009F" w:csb1="00000000"/>
   </w:font>
   <w:font w:name="HGSoeiKakugothicUB">
+    <w:panose1 w:val="020B0909000000000000"/>
     <w:charset w:val="80"/>
     <w:family w:val="modern"/>
     <w:pitch w:val="fixed"/>
@@ -2887,23 +3675,32 @@
     <w:pitch w:val="variable"/>
     <w:sig w:usb0="E4002EFF" w:usb1="C000247B" w:usb2="00000009" w:usb3="00000000" w:csb0="000001FF" w:csb1="00000000"/>
   </w:font>
-  <w:font w:name="Aptos">
+  <w:font w:name="Arial">
+    <w:panose1 w:val="020B0604020202020204"/>
     <w:charset w:val="00"/>
     <w:family w:val="swiss"/>
     <w:pitch w:val="variable"/>
-    <w:sig w:usb0="20000287" w:usb1="00000003" w:usb2="00000000" w:usb3="00000000" w:csb0="0000019F" w:csb1="00000000"/>
+    <w:sig w:usb0="E0002AFF" w:usb1="C0007843" w:usb2="00000009" w:usb3="00000000" w:csb0="000001FF" w:csb1="00000000"/>
   </w:font>
-  <w:font w:name="Aptos Display">
+  <w:font w:name="Menlo">
+    <w:panose1 w:val="020B0609030804020204"/>
     <w:charset w:val="00"/>
-    <w:family w:val="swiss"/>
+    <w:family w:val="modern"/>
+    <w:pitch w:val="fixed"/>
+    <w:sig w:usb0="E60022FF" w:usb1="D200F9FB" w:usb2="02000028" w:usb3="00000000" w:csb0="000001DF" w:csb1="00000000"/>
+  </w:font>
+  <w:font w:name="Calibri Light">
+    <w:panose1 w:val="020F0302020204030204"/>
+    <w:charset w:val="00"/>
+    <w:family w:val="modern"/>
     <w:pitch w:val="variable"/>
-    <w:sig w:usb0="20000287" w:usb1="00000003" w:usb2="00000000" w:usb3="00000000" w:csb0="0000019F" w:csb1="00000000"/>
+    <w:sig w:usb0="00000003" w:usb1="00000000" w:usb2="00000000" w:usb3="00000000" w:csb0="00000001" w:csb1="00000000"/>
   </w:font>
 </w:fonts>
 </file>
 
 <file path=word/glossary/settings.xml><?xml version="1.0" encoding="utf-8"?>
-<w:settings xmlns:mc="http://schemas.openxmlformats.org/markup-compatibility/2006" xmlns:o="urn:schemas-microsoft-com:office:office" xmlns:r="http://schemas.openxmlformats.org/officeDocument/2006/relationships" xmlns:m="http://schemas.openxmlformats.org/officeDocument/2006/math" xmlns:v="urn:schemas-microsoft-com:vml" xmlns:w10="urn:schemas-microsoft-com:office:word" xmlns:w="http://schemas.openxmlformats.org/wordprocessingml/2006/main" xmlns:w14="http://schemas.microsoft.com/office/word/2010/wordml" xmlns:w15="http://schemas.microsoft.com/office/word/2012/wordml" xmlns:w16cex="http://schemas.microsoft.com/office/word/2018/wordml/cex" xmlns:w16cid="http://schemas.microsoft.com/office/word/2016/wordml/cid" xmlns:w16="http://schemas.microsoft.com/office/word/2018/wordml" xmlns:w16du="http://schemas.microsoft.com/office/word/2023/wordml/word16du" xmlns:w16sdtdh="http://schemas.microsoft.com/office/word/2020/wordml/sdtdatahash" xmlns:w16sdtfl="http://schemas.microsoft.com/office/word/2024/wordml/sdtformatlock" xmlns:w16se="http://schemas.microsoft.com/office/word/2015/wordml/symex" xmlns:sl="http://schemas.openxmlformats.org/schemaLibrary/2006/main" mc:Ignorable="w14 w15 w16se w16cid w16 w16cex w16sdtdh w16sdtfl w16du">
+<w:settings xmlns:mc="http://schemas.openxmlformats.org/markup-compatibility/2006" xmlns:o="urn:schemas-microsoft-com:office:office" xmlns:r="http://schemas.openxmlformats.org/officeDocument/2006/relationships" xmlns:m="http://schemas.openxmlformats.org/officeDocument/2006/math" xmlns:v="urn:schemas-microsoft-com:vml" xmlns:w10="urn:schemas-microsoft-com:office:word" xmlns:w="http://schemas.openxmlformats.org/wordprocessingml/2006/main" xmlns:w14="http://schemas.microsoft.com/office/word/2010/wordml" xmlns:w15="http://schemas.microsoft.com/office/word/2012/wordml" xmlns:w16cex="http://schemas.microsoft.com/office/word/2018/wordml/cex" xmlns:w16cid="http://schemas.microsoft.com/office/word/2016/wordml/cid" xmlns:w16="http://schemas.microsoft.com/office/word/2018/wordml" xmlns:w16du="http://schemas.microsoft.com/office/word/2023/wordml/word16du" xmlns:w16sdtdh="http://schemas.microsoft.com/office/word/2020/wordml/sdtdatahash" xmlns:w16se="http://schemas.microsoft.com/office/word/2015/wordml/symex" xmlns:sl="http://schemas.openxmlformats.org/schemaLibrary/2006/main" mc:Ignorable="w14 w15 w16se w16cid w16 w16cex w16sdtdh w16du">
   <w:view w:val="normal"/>
   <w:defaultTabStop w:val="708"/>
   <w:hyphenationZone w:val="425"/>
@@ -2923,8 +3720,10 @@
     <w:rsid w:val="002F413A"/>
     <w:rsid w:val="0035799A"/>
     <w:rsid w:val="00542B9D"/>
+    <w:rsid w:val="00561C3C"/>
     <w:rsid w:val="00640A84"/>
     <w:rsid w:val="006B5756"/>
+    <w:rsid w:val="00973C4A"/>
     <w:rsid w:val="00B95FE7"/>
     <w:rsid w:val="00D4190A"/>
   </w:rsids>
@@ -2950,7 +3749,7 @@
 </file>
 
 <file path=word/glossary/styles.xml><?xml version="1.0" encoding="utf-8"?>
-<w:styles xmlns:mc="http://schemas.openxmlformats.org/markup-compatibility/2006" xmlns:r="http://schemas.openxmlformats.org/officeDocument/2006/relationships" xmlns:w="http://schemas.openxmlformats.org/wordprocessingml/2006/main" xmlns:w14="http://schemas.microsoft.com/office/word/2010/wordml" xmlns:w15="http://schemas.microsoft.com/office/word/2012/wordml" xmlns:w16cex="http://schemas.microsoft.com/office/word/2018/wordml/cex" xmlns:w16cid="http://schemas.microsoft.com/office/word/2016/wordml/cid" xmlns:w16="http://schemas.microsoft.com/office/word/2018/wordml" xmlns:w16du="http://schemas.microsoft.com/office/word/2023/wordml/word16du" xmlns:w16sdtdh="http://schemas.microsoft.com/office/word/2020/wordml/sdtdatahash" xmlns:w16sdtfl="http://schemas.microsoft.com/office/word/2024/wordml/sdtformatlock" xmlns:w16se="http://schemas.microsoft.com/office/word/2015/wordml/symex" mc:Ignorable="w14 w15 w16se w16cid w16 w16cex w16sdtdh w16sdtfl w16du">
+<w:styles xmlns:mc="http://schemas.openxmlformats.org/markup-compatibility/2006" xmlns:r="http://schemas.openxmlformats.org/officeDocument/2006/relationships" xmlns:w="http://schemas.openxmlformats.org/wordprocessingml/2006/main" xmlns:w14="http://schemas.microsoft.com/office/word/2010/wordml" xmlns:w15="http://schemas.microsoft.com/office/word/2012/wordml" xmlns:w16cex="http://schemas.microsoft.com/office/word/2018/wordml/cex" xmlns:w16cid="http://schemas.microsoft.com/office/word/2016/wordml/cid" xmlns:w16="http://schemas.microsoft.com/office/word/2018/wordml" xmlns:w16du="http://schemas.microsoft.com/office/word/2023/wordml/word16du" xmlns:w16sdtdh="http://schemas.microsoft.com/office/word/2020/wordml/sdtdatahash" xmlns:w16se="http://schemas.microsoft.com/office/word/2015/wordml/symex" mc:Ignorable="w14 w15 w16se w16cid w16 w16cex w16sdtdh w16du">
   <w:docDefaults>
     <w:rPrDefault>
       <w:rPr>
@@ -3402,7 +4201,7 @@
 </file>
 
 <file path=word/glossary/webSettings.xml><?xml version="1.0" encoding="utf-8"?>
-<w:webSettings xmlns:mc="http://schemas.openxmlformats.org/markup-compatibility/2006" xmlns:r="http://schemas.openxmlformats.org/officeDocument/2006/relationships" xmlns:w="http://schemas.openxmlformats.org/wordprocessingml/2006/main" xmlns:w14="http://schemas.microsoft.com/office/word/2010/wordml" xmlns:w15="http://schemas.microsoft.com/office/word/2012/wordml" xmlns:w16cex="http://schemas.microsoft.com/office/word/2018/wordml/cex" xmlns:w16cid="http://schemas.microsoft.com/office/word/2016/wordml/cid" xmlns:w16="http://schemas.microsoft.com/office/word/2018/wordml" xmlns:w16du="http://schemas.microsoft.com/office/word/2023/wordml/word16du" xmlns:w16sdtdh="http://schemas.microsoft.com/office/word/2020/wordml/sdtdatahash" xmlns:w16sdtfl="http://schemas.microsoft.com/office/word/2024/wordml/sdtformatlock" xmlns:w16se="http://schemas.microsoft.com/office/word/2015/wordml/symex" mc:Ignorable="w14 w15 w16se w16cid w16 w16cex w16sdtdh w16sdtfl w16du">
+<w:webSettings xmlns:mc="http://schemas.openxmlformats.org/markup-compatibility/2006" xmlns:r="http://schemas.openxmlformats.org/officeDocument/2006/relationships" xmlns:w="http://schemas.openxmlformats.org/wordprocessingml/2006/main" xmlns:w14="http://schemas.microsoft.com/office/word/2010/wordml" xmlns:w15="http://schemas.microsoft.com/office/word/2012/wordml" xmlns:w16cex="http://schemas.microsoft.com/office/word/2018/wordml/cex" xmlns:w16cid="http://schemas.microsoft.com/office/word/2016/wordml/cid" xmlns:w16="http://schemas.microsoft.com/office/word/2018/wordml" xmlns:w16du="http://schemas.microsoft.com/office/word/2023/wordml/word16du" xmlns:w16sdtdh="http://schemas.microsoft.com/office/word/2020/wordml/sdtdatahash" xmlns:w16se="http://schemas.microsoft.com/office/word/2015/wordml/symex" mc:Ignorable="w14 w15 w16se w16cid w16 w16cex w16sdtdh w16du">
   <w:optimizeForBrowser/>
   <w:allowPNG/>
 </w:webSettings>
@@ -3670,12 +4469,23 @@
 </file>
 
 <file path=customXml/item1.xml><?xml version="1.0" encoding="utf-8"?>
-<?mso-contentType ?>
-<FormTemplates xmlns="http://schemas.microsoft.com/sharepoint/v3/contenttype/forms">
-  <Display>DocumentLibraryForm</Display>
-  <Edit>DocumentLibraryForm</Edit>
-  <New>DocumentLibraryForm</New>
-</FormTemplates>
+<p:properties xmlns:p="http://schemas.microsoft.com/office/2006/metadata/properties" xmlns:xsi="http://www.w3.org/2001/XMLSchema-instance" xmlns:pc="http://schemas.microsoft.com/office/infopath/2007/PartnerControls">
+  <documentManagement>
+    <_ip_UnifiedCompliancePolicyUIAction xmlns="http://schemas.microsoft.com/sharepoint/v3" xsi:nil="true"/>
+    <Image xmlns="71af3243-3dd4-4a8d-8c0d-dd76da1f02a5">
+      <Url xsi:nil="true"/>
+      <Description xsi:nil="true"/>
+    </Image>
+    <Status xmlns="71af3243-3dd4-4a8d-8c0d-dd76da1f02a5">Not started</Status>
+    <Background xmlns="71af3243-3dd4-4a8d-8c0d-dd76da1f02a5">false</Background>
+    <_ip_UnifiedCompliancePolicyProperties xmlns="http://schemas.microsoft.com/sharepoint/v3" xsi:nil="true"/>
+    <ImageTagsTaxHTField xmlns="71af3243-3dd4-4a8d-8c0d-dd76da1f02a5">
+      <Terms xmlns="http://schemas.microsoft.com/office/infopath/2007/PartnerControls"/>
+    </ImageTagsTaxHTField>
+    <TaxCatchAll xmlns="230e9df3-be65-4c73-a93b-d1236ebd677e" xsi:nil="true"/>
+    <MediaServiceKeyPoints xmlns="71af3243-3dd4-4a8d-8c0d-dd76da1f02a5" xsi:nil="true"/>
+  </documentManagement>
+</p:properties>
 </file>
 
 <file path=customXml/item2.xml><?xml version="1.0" encoding="utf-8"?>
@@ -3967,29 +4777,22 @@
 </file>
 
 <file path=customXml/item3.xml><?xml version="1.0" encoding="utf-8"?>
-<p:properties xmlns:p="http://schemas.microsoft.com/office/2006/metadata/properties" xmlns:xsi="http://www.w3.org/2001/XMLSchema-instance" xmlns:pc="http://schemas.microsoft.com/office/infopath/2007/PartnerControls">
-  <documentManagement>
-    <_ip_UnifiedCompliancePolicyUIAction xmlns="http://schemas.microsoft.com/sharepoint/v3" xsi:nil="true"/>
-    <Image xmlns="71af3243-3dd4-4a8d-8c0d-dd76da1f02a5">
-      <Url xsi:nil="true"/>
-      <Description xsi:nil="true"/>
-    </Image>
-    <Status xmlns="71af3243-3dd4-4a8d-8c0d-dd76da1f02a5">Not started</Status>
-    <Background xmlns="71af3243-3dd4-4a8d-8c0d-dd76da1f02a5">false</Background>
-    <_ip_UnifiedCompliancePolicyProperties xmlns="http://schemas.microsoft.com/sharepoint/v3" xsi:nil="true"/>
-    <ImageTagsTaxHTField xmlns="71af3243-3dd4-4a8d-8c0d-dd76da1f02a5">
-      <Terms xmlns="http://schemas.microsoft.com/office/infopath/2007/PartnerControls"/>
-    </ImageTagsTaxHTField>
-    <TaxCatchAll xmlns="230e9df3-be65-4c73-a93b-d1236ebd677e" xsi:nil="true"/>
-    <MediaServiceKeyPoints xmlns="71af3243-3dd4-4a8d-8c0d-dd76da1f02a5" xsi:nil="true"/>
-  </documentManagement>
-</p:properties>
+<?mso-contentType ?>
+<FormTemplates xmlns="http://schemas.microsoft.com/sharepoint/v3/contenttype/forms">
+  <Display>DocumentLibraryForm</Display>
+  <Edit>DocumentLibraryForm</Edit>
+  <New>DocumentLibraryForm</New>
+</FormTemplates>
 </file>
 
 <file path=customXml/itemProps1.xml><?xml version="1.0" encoding="utf-8"?>
-<ds:datastoreItem xmlns:ds="http://schemas.openxmlformats.org/officeDocument/2006/customXml" ds:itemID="{AE09AE5A-B3B6-44BC-8570-615CB5E05AA8}">
+<ds:datastoreItem xmlns:ds="http://schemas.openxmlformats.org/officeDocument/2006/customXml" ds:itemID="{C3B74C0E-7993-40E1-930F-CF78C434EB62}">
   <ds:schemaRefs>
-    <ds:schemaRef ds:uri="http://schemas.microsoft.com/sharepoint/v3/contenttype/forms"/>
+    <ds:schemaRef ds:uri="http://schemas.microsoft.com/office/2006/metadata/properties"/>
+    <ds:schemaRef ds:uri="http://schemas.microsoft.com/office/infopath/2007/PartnerControls"/>
+    <ds:schemaRef ds:uri="http://schemas.microsoft.com/sharepoint/v3"/>
+    <ds:schemaRef ds:uri="71af3243-3dd4-4a8d-8c0d-dd76da1f02a5"/>
+    <ds:schemaRef ds:uri="230e9df3-be65-4c73-a93b-d1236ebd677e"/>
   </ds:schemaRefs>
 </ds:datastoreItem>
 </file>
@@ -4016,13 +4819,9 @@
 </file>
 
 <file path=customXml/itemProps3.xml><?xml version="1.0" encoding="utf-8"?>
-<ds:datastoreItem xmlns:ds="http://schemas.openxmlformats.org/officeDocument/2006/customXml" ds:itemID="{C3B74C0E-7993-40E1-930F-CF78C434EB62}">
+<ds:datastoreItem xmlns:ds="http://schemas.openxmlformats.org/officeDocument/2006/customXml" ds:itemID="{AE09AE5A-B3B6-44BC-8570-615CB5E05AA8}">
   <ds:schemaRefs>
-    <ds:schemaRef ds:uri="http://schemas.microsoft.com/office/2006/metadata/properties"/>
-    <ds:schemaRef ds:uri="http://schemas.microsoft.com/office/infopath/2007/PartnerControls"/>
-    <ds:schemaRef ds:uri="http://schemas.microsoft.com/sharepoint/v3"/>
-    <ds:schemaRef ds:uri="71af3243-3dd4-4a8d-8c0d-dd76da1f02a5"/>
-    <ds:schemaRef ds:uri="230e9df3-be65-4c73-a93b-d1236ebd677e"/>
+    <ds:schemaRef ds:uri="http://schemas.microsoft.com/sharepoint/v3/contenttype/forms"/>
   </ds:schemaRefs>
 </ds:datastoreItem>
 </file>
</xml_diff>